<commit_message>
Finalisation des User stories v2
</commit_message>
<xml_diff>
--- a/Fichiers TP/Personas & User stories/User stories v2.docx
+++ b/Fichiers TP/Personas & User stories/User stories v2.docx
@@ -323,13 +323,7 @@
               <w:rPr>
                 <w:rFonts w:ascii="Arial" w:hAnsi="Arial" w:cs="Arial"/>
               </w:rPr>
-              <w:t xml:space="preserve">Consulter </w:t>
-            </w:r>
-            <w:r>
-              <w:rPr>
-                <w:rFonts w:ascii="Arial" w:hAnsi="Arial" w:cs="Arial"/>
-              </w:rPr>
-              <w:t>des articles</w:t>
+              <w:t>Consulter des articles</w:t>
             </w:r>
           </w:p>
           <w:p>
@@ -485,7 +479,7 @@
               <w:rPr>
                 <w:rFonts w:ascii="Arial" w:hAnsi="Arial" w:cs="Arial"/>
               </w:rPr>
-              <w:t>User inscrit</w:t>
+              <w:t>Visiteur du site</w:t>
             </w:r>
           </w:p>
         </w:tc>
@@ -508,32 +502,7 @@
               <w:rPr>
                 <w:rFonts w:ascii="Arial" w:hAnsi="Arial" w:cs="Arial"/>
               </w:rPr>
-              <w:t>Commenter les articles</w:t>
-            </w:r>
-          </w:p>
-          <w:p>
-            <w:pPr>
-              <w:rPr>
-                <w:rFonts w:ascii="Arial" w:hAnsi="Arial" w:cs="Arial"/>
-              </w:rPr>
-            </w:pPr>
-          </w:p>
-          <w:p>
-            <w:pPr>
-              <w:pStyle w:val="Paragraphedeliste"/>
-              <w:numPr>
-                <w:ilvl w:val="0"/>
-                <w:numId w:val="5"/>
-              </w:numPr>
-              <w:rPr>
-                <w:rFonts w:ascii="Arial" w:hAnsi="Arial" w:cs="Arial"/>
-              </w:rPr>
-            </w:pPr>
-            <w:r>
-              <w:rPr>
-                <w:rFonts w:ascii="Arial" w:hAnsi="Arial" w:cs="Arial"/>
-              </w:rPr>
-              <w:t>Gérer mes commentaires</w:t>
+              <w:t>Accéder au forum</w:t>
             </w:r>
           </w:p>
         </w:tc>
@@ -556,32 +525,21 @@
               <w:rPr>
                 <w:rFonts w:ascii="Arial" w:hAnsi="Arial" w:cs="Arial"/>
               </w:rPr>
-              <w:t>Réagir au contenu des articles</w:t>
-            </w:r>
-          </w:p>
-          <w:p>
-            <w:pPr>
-              <w:rPr>
-                <w:rFonts w:ascii="Arial" w:hAnsi="Arial" w:cs="Arial"/>
-              </w:rPr>
-            </w:pPr>
-          </w:p>
-          <w:p>
-            <w:pPr>
-              <w:pStyle w:val="Paragraphedeliste"/>
-              <w:numPr>
-                <w:ilvl w:val="0"/>
-                <w:numId w:val="5"/>
-              </w:numPr>
-              <w:rPr>
-                <w:rFonts w:ascii="Arial" w:hAnsi="Arial" w:cs="Arial"/>
-              </w:rPr>
-            </w:pPr>
-            <w:r>
-              <w:rPr>
-                <w:rFonts w:ascii="Arial" w:hAnsi="Arial" w:cs="Arial"/>
-              </w:rPr>
-              <w:t>Modifier ou supprimer mes commentaires</w:t>
+              <w:t xml:space="preserve">Lire les échanges entre les </w:t>
+            </w:r>
+            <w:proofErr w:type="spellStart"/>
+            <w:r>
+              <w:rPr>
+                <w:rFonts w:ascii="Arial" w:hAnsi="Arial" w:cs="Arial"/>
+              </w:rPr>
+              <w:t>users</w:t>
+            </w:r>
+            <w:proofErr w:type="spellEnd"/>
+            <w:r>
+              <w:rPr>
+                <w:rFonts w:ascii="Arial" w:hAnsi="Arial" w:cs="Arial"/>
+              </w:rPr>
+              <w:t xml:space="preserve"> inscrits</w:t>
             </w:r>
           </w:p>
         </w:tc>
@@ -602,7 +560,6 @@
                 <w:rFonts w:ascii="Arial" w:hAnsi="Arial" w:cs="Arial"/>
               </w:rPr>
             </w:pPr>
-            <w:bookmarkStart w:id="0" w:name="_GoBack"/>
             <w:r>
               <w:rPr>
                 <w:rFonts w:ascii="Arial" w:hAnsi="Arial" w:cs="Arial"/>
@@ -610,7 +567,6 @@
               <w:lastRenderedPageBreak/>
               <w:t>User inscrit</w:t>
             </w:r>
-            <w:bookmarkEnd w:id="0"/>
           </w:p>
         </w:tc>
         <w:tc>
@@ -619,10 +575,71 @@
           </w:tcPr>
           <w:p>
             <w:pPr>
-              <w:rPr>
-                <w:rFonts w:ascii="Arial" w:hAnsi="Arial" w:cs="Arial"/>
-              </w:rPr>
-            </w:pPr>
+              <w:pStyle w:val="Paragraphedeliste"/>
+              <w:numPr>
+                <w:ilvl w:val="0"/>
+                <w:numId w:val="6"/>
+              </w:numPr>
+              <w:rPr>
+                <w:rFonts w:ascii="Arial" w:hAnsi="Arial" w:cs="Arial"/>
+              </w:rPr>
+            </w:pPr>
+            <w:r>
+              <w:rPr>
+                <w:rFonts w:ascii="Arial" w:hAnsi="Arial" w:cs="Arial"/>
+              </w:rPr>
+              <w:t>Commenter les articles</w:t>
+            </w:r>
+          </w:p>
+          <w:p>
+            <w:pPr>
+              <w:rPr>
+                <w:rFonts w:ascii="Arial" w:hAnsi="Arial" w:cs="Arial"/>
+              </w:rPr>
+            </w:pPr>
+          </w:p>
+          <w:p>
+            <w:pPr>
+              <w:pStyle w:val="Paragraphedeliste"/>
+              <w:numPr>
+                <w:ilvl w:val="0"/>
+                <w:numId w:val="6"/>
+              </w:numPr>
+              <w:rPr>
+                <w:rFonts w:ascii="Arial" w:hAnsi="Arial" w:cs="Arial"/>
+              </w:rPr>
+            </w:pPr>
+            <w:r>
+              <w:rPr>
+                <w:rFonts w:ascii="Arial" w:hAnsi="Arial" w:cs="Arial"/>
+              </w:rPr>
+              <w:t>Gérer mes commentaires</w:t>
+            </w:r>
+          </w:p>
+          <w:p>
+            <w:pPr>
+              <w:rPr>
+                <w:rFonts w:ascii="Arial" w:hAnsi="Arial" w:cs="Arial"/>
+              </w:rPr>
+            </w:pPr>
+          </w:p>
+          <w:p>
+            <w:pPr>
+              <w:pStyle w:val="Paragraphedeliste"/>
+              <w:numPr>
+                <w:ilvl w:val="0"/>
+                <w:numId w:val="6"/>
+              </w:numPr>
+              <w:rPr>
+                <w:rFonts w:ascii="Arial" w:hAnsi="Arial" w:cs="Arial"/>
+              </w:rPr>
+            </w:pPr>
+            <w:r>
+              <w:rPr>
+                <w:rFonts w:ascii="Arial" w:hAnsi="Arial" w:cs="Arial"/>
+              </w:rPr>
+              <w:t>Publier messages dans le forum</w:t>
+            </w:r>
           </w:p>
         </w:tc>
         <w:tc>
@@ -631,10 +648,86 @@
           </w:tcPr>
           <w:p>
             <w:pPr>
-              <w:rPr>
-                <w:rFonts w:ascii="Arial" w:hAnsi="Arial" w:cs="Arial"/>
-              </w:rPr>
-            </w:pPr>
+              <w:pStyle w:val="Paragraphedeliste"/>
+              <w:numPr>
+                <w:ilvl w:val="0"/>
+                <w:numId w:val="6"/>
+              </w:numPr>
+              <w:rPr>
+                <w:rFonts w:ascii="Arial" w:hAnsi="Arial" w:cs="Arial"/>
+              </w:rPr>
+            </w:pPr>
+            <w:r>
+              <w:rPr>
+                <w:rFonts w:ascii="Arial" w:hAnsi="Arial" w:cs="Arial"/>
+              </w:rPr>
+              <w:t>Réagir au contenu des articles</w:t>
+            </w:r>
+          </w:p>
+          <w:p>
+            <w:pPr>
+              <w:rPr>
+                <w:rFonts w:ascii="Arial" w:hAnsi="Arial" w:cs="Arial"/>
+              </w:rPr>
+            </w:pPr>
+          </w:p>
+          <w:p>
+            <w:pPr>
+              <w:pStyle w:val="Paragraphedeliste"/>
+              <w:numPr>
+                <w:ilvl w:val="0"/>
+                <w:numId w:val="6"/>
+              </w:numPr>
+              <w:rPr>
+                <w:rFonts w:ascii="Arial" w:hAnsi="Arial" w:cs="Arial"/>
+              </w:rPr>
+            </w:pPr>
+            <w:r>
+              <w:rPr>
+                <w:rFonts w:ascii="Arial" w:hAnsi="Arial" w:cs="Arial"/>
+              </w:rPr>
+              <w:t>Modifier ou supprimer mes commentaires</w:t>
+            </w:r>
+          </w:p>
+          <w:p>
+            <w:pPr>
+              <w:pStyle w:val="Paragraphedeliste"/>
+              <w:rPr>
+                <w:rFonts w:ascii="Arial" w:hAnsi="Arial" w:cs="Arial"/>
+              </w:rPr>
+            </w:pPr>
+          </w:p>
+          <w:p>
+            <w:pPr>
+              <w:pStyle w:val="Paragraphedeliste"/>
+              <w:numPr>
+                <w:ilvl w:val="0"/>
+                <w:numId w:val="6"/>
+              </w:numPr>
+              <w:rPr>
+                <w:rFonts w:ascii="Arial" w:hAnsi="Arial" w:cs="Arial"/>
+              </w:rPr>
+            </w:pPr>
+            <w:r>
+              <w:rPr>
+                <w:rFonts w:ascii="Arial" w:hAnsi="Arial" w:cs="Arial"/>
+              </w:rPr>
+              <w:t xml:space="preserve">Interagir avec d’autres </w:t>
+            </w:r>
+            <w:proofErr w:type="spellStart"/>
+            <w:r>
+              <w:rPr>
+                <w:rFonts w:ascii="Arial" w:hAnsi="Arial" w:cs="Arial"/>
+              </w:rPr>
+              <w:t>users</w:t>
+            </w:r>
+            <w:proofErr w:type="spellEnd"/>
+            <w:r>
+              <w:rPr>
+                <w:rFonts w:ascii="Arial" w:hAnsi="Arial" w:cs="Arial"/>
+              </w:rPr>
+              <w:t xml:space="preserve"> inscrits</w:t>
+            </w:r>
           </w:p>
         </w:tc>
       </w:tr>
@@ -645,13 +738,21 @@
         <w:tc>
           <w:tcPr>
             <w:tcW w:w="2405" w:type="dxa"/>
+            <w:vAlign w:val="center"/>
           </w:tcPr>
           <w:p>
             <w:pPr>
-              <w:rPr>
-                <w:rFonts w:ascii="Arial" w:hAnsi="Arial" w:cs="Arial"/>
-              </w:rPr>
-            </w:pPr>
+              <w:jc w:val="center"/>
+              <w:rPr>
+                <w:rFonts w:ascii="Arial" w:hAnsi="Arial" w:cs="Arial"/>
+              </w:rPr>
+            </w:pPr>
+            <w:r>
+              <w:rPr>
+                <w:rFonts w:ascii="Arial" w:hAnsi="Arial" w:cs="Arial"/>
+              </w:rPr>
+              <w:t>Rédacteur</w:t>
+            </w:r>
           </w:p>
         </w:tc>
         <w:tc>
@@ -660,10 +761,46 @@
           </w:tcPr>
           <w:p>
             <w:pPr>
-              <w:rPr>
-                <w:rFonts w:ascii="Arial" w:hAnsi="Arial" w:cs="Arial"/>
-              </w:rPr>
-            </w:pPr>
+              <w:pStyle w:val="Paragraphedeliste"/>
+              <w:numPr>
+                <w:ilvl w:val="0"/>
+                <w:numId w:val="7"/>
+              </w:numPr>
+              <w:rPr>
+                <w:rFonts w:ascii="Arial" w:hAnsi="Arial" w:cs="Arial"/>
+              </w:rPr>
+            </w:pPr>
+            <w:r>
+              <w:rPr>
+                <w:rFonts w:ascii="Arial" w:hAnsi="Arial" w:cs="Arial"/>
+              </w:rPr>
+              <w:t>Publier des articles</w:t>
+            </w:r>
+          </w:p>
+          <w:p>
+            <w:pPr>
+              <w:rPr>
+                <w:rFonts w:ascii="Arial" w:hAnsi="Arial" w:cs="Arial"/>
+              </w:rPr>
+            </w:pPr>
+          </w:p>
+          <w:p>
+            <w:pPr>
+              <w:pStyle w:val="Paragraphedeliste"/>
+              <w:numPr>
+                <w:ilvl w:val="0"/>
+                <w:numId w:val="7"/>
+              </w:numPr>
+              <w:rPr>
+                <w:rFonts w:ascii="Arial" w:hAnsi="Arial" w:cs="Arial"/>
+              </w:rPr>
+            </w:pPr>
+            <w:r>
+              <w:rPr>
+                <w:rFonts w:ascii="Arial" w:hAnsi="Arial" w:cs="Arial"/>
+              </w:rPr>
+              <w:t>Gérer mes articles</w:t>
+            </w:r>
           </w:p>
         </w:tc>
         <w:tc>
@@ -672,10 +809,46 @@
           </w:tcPr>
           <w:p>
             <w:pPr>
-              <w:rPr>
-                <w:rFonts w:ascii="Arial" w:hAnsi="Arial" w:cs="Arial"/>
-              </w:rPr>
-            </w:pPr>
+              <w:pStyle w:val="Paragraphedeliste"/>
+              <w:numPr>
+                <w:ilvl w:val="0"/>
+                <w:numId w:val="7"/>
+              </w:numPr>
+              <w:rPr>
+                <w:rFonts w:ascii="Arial" w:hAnsi="Arial" w:cs="Arial"/>
+              </w:rPr>
+            </w:pPr>
+            <w:r>
+              <w:rPr>
+                <w:rFonts w:ascii="Arial" w:hAnsi="Arial" w:cs="Arial"/>
+              </w:rPr>
+              <w:t>Proposer du contenu</w:t>
+            </w:r>
+          </w:p>
+          <w:p>
+            <w:pPr>
+              <w:rPr>
+                <w:rFonts w:ascii="Arial" w:hAnsi="Arial" w:cs="Arial"/>
+              </w:rPr>
+            </w:pPr>
+          </w:p>
+          <w:p>
+            <w:pPr>
+              <w:pStyle w:val="Paragraphedeliste"/>
+              <w:numPr>
+                <w:ilvl w:val="0"/>
+                <w:numId w:val="7"/>
+              </w:numPr>
+              <w:rPr>
+                <w:rFonts w:ascii="Arial" w:hAnsi="Arial" w:cs="Arial"/>
+              </w:rPr>
+            </w:pPr>
+            <w:r>
+              <w:rPr>
+                <w:rFonts w:ascii="Arial" w:hAnsi="Arial" w:cs="Arial"/>
+              </w:rPr>
+              <w:t>Modifier / supprimer mes articles</w:t>
+            </w:r>
           </w:p>
         </w:tc>
       </w:tr>
@@ -686,13 +859,21 @@
         <w:tc>
           <w:tcPr>
             <w:tcW w:w="2405" w:type="dxa"/>
+            <w:vAlign w:val="center"/>
           </w:tcPr>
           <w:p>
             <w:pPr>
-              <w:rPr>
-                <w:rFonts w:ascii="Arial" w:hAnsi="Arial" w:cs="Arial"/>
-              </w:rPr>
-            </w:pPr>
+              <w:jc w:val="center"/>
+              <w:rPr>
+                <w:rFonts w:ascii="Arial" w:hAnsi="Arial" w:cs="Arial"/>
+              </w:rPr>
+            </w:pPr>
+            <w:r>
+              <w:rPr>
+                <w:rFonts w:ascii="Arial" w:hAnsi="Arial" w:cs="Arial"/>
+              </w:rPr>
+              <w:t>Modérateur</w:t>
+            </w:r>
           </w:p>
         </w:tc>
         <w:tc>
@@ -701,10 +882,46 @@
           </w:tcPr>
           <w:p>
             <w:pPr>
-              <w:rPr>
-                <w:rFonts w:ascii="Arial" w:hAnsi="Arial" w:cs="Arial"/>
-              </w:rPr>
-            </w:pPr>
+              <w:pStyle w:val="Paragraphedeliste"/>
+              <w:numPr>
+                <w:ilvl w:val="0"/>
+                <w:numId w:val="8"/>
+              </w:numPr>
+              <w:rPr>
+                <w:rFonts w:ascii="Arial" w:hAnsi="Arial" w:cs="Arial"/>
+              </w:rPr>
+            </w:pPr>
+            <w:r>
+              <w:rPr>
+                <w:rFonts w:ascii="Arial" w:hAnsi="Arial" w:cs="Arial"/>
+              </w:rPr>
+              <w:t>Modérer les commentaires des articles</w:t>
+            </w:r>
+          </w:p>
+          <w:p>
+            <w:pPr>
+              <w:rPr>
+                <w:rFonts w:ascii="Arial" w:hAnsi="Arial" w:cs="Arial"/>
+              </w:rPr>
+            </w:pPr>
+          </w:p>
+          <w:p>
+            <w:pPr>
+              <w:pStyle w:val="Paragraphedeliste"/>
+              <w:numPr>
+                <w:ilvl w:val="0"/>
+                <w:numId w:val="8"/>
+              </w:numPr>
+              <w:rPr>
+                <w:rFonts w:ascii="Arial" w:hAnsi="Arial" w:cs="Arial"/>
+              </w:rPr>
+            </w:pPr>
+            <w:r>
+              <w:rPr>
+                <w:rFonts w:ascii="Arial" w:hAnsi="Arial" w:cs="Arial"/>
+              </w:rPr>
+              <w:t>Modérer les messages dans le forum</w:t>
+            </w:r>
           </w:p>
         </w:tc>
         <w:tc>
@@ -713,34 +930,292 @@
           </w:tcPr>
           <w:p>
             <w:pPr>
-              <w:rPr>
-                <w:rFonts w:ascii="Arial" w:hAnsi="Arial" w:cs="Arial"/>
-              </w:rPr>
-            </w:pPr>
+              <w:pStyle w:val="Paragraphedeliste"/>
+              <w:numPr>
+                <w:ilvl w:val="0"/>
+                <w:numId w:val="8"/>
+              </w:numPr>
+              <w:rPr>
+                <w:rFonts w:ascii="Arial" w:hAnsi="Arial" w:cs="Arial"/>
+              </w:rPr>
+            </w:pPr>
+            <w:r>
+              <w:rPr>
+                <w:rFonts w:ascii="Arial" w:hAnsi="Arial" w:cs="Arial"/>
+              </w:rPr>
+              <w:t>Supprimer propos indésirables</w:t>
+            </w:r>
+          </w:p>
+          <w:p>
+            <w:pPr>
+              <w:rPr>
+                <w:rFonts w:ascii="Arial" w:hAnsi="Arial" w:cs="Arial"/>
+              </w:rPr>
+            </w:pPr>
+          </w:p>
+          <w:p>
+            <w:pPr>
+              <w:pStyle w:val="Paragraphedeliste"/>
+              <w:numPr>
+                <w:ilvl w:val="0"/>
+                <w:numId w:val="8"/>
+              </w:numPr>
+              <w:rPr>
+                <w:rFonts w:ascii="Arial" w:hAnsi="Arial" w:cs="Arial"/>
+              </w:rPr>
+            </w:pPr>
+            <w:r>
+              <w:rPr>
+                <w:rFonts w:ascii="Arial" w:hAnsi="Arial" w:cs="Arial"/>
+              </w:rPr>
+              <w:t>Supprimer propos indésirables</w:t>
+            </w:r>
           </w:p>
         </w:tc>
       </w:tr>
       <w:tr>
         <w:trPr>
-          <w:trHeight w:val="1516"/>
+          <w:trHeight w:val="2785"/>
         </w:trPr>
         <w:tc>
           <w:tcPr>
             <w:tcW w:w="2405" w:type="dxa"/>
+            <w:vAlign w:val="center"/>
           </w:tcPr>
-          <w:p/>
+          <w:p>
+            <w:pPr>
+              <w:jc w:val="center"/>
+              <w:rPr>
+                <w:rFonts w:ascii="Arial" w:hAnsi="Arial" w:cs="Arial"/>
+              </w:rPr>
+            </w:pPr>
+            <w:bookmarkStart w:id="0" w:name="_GoBack"/>
+            <w:bookmarkEnd w:id="0"/>
+            <w:r>
+              <w:rPr>
+                <w:rFonts w:ascii="Arial" w:hAnsi="Arial" w:cs="Arial"/>
+              </w:rPr>
+              <w:t>Admin</w:t>
+            </w:r>
+          </w:p>
         </w:tc>
         <w:tc>
           <w:tcPr>
             <w:tcW w:w="5245" w:type="dxa"/>
           </w:tcPr>
-          <w:p/>
+          <w:p>
+            <w:pPr>
+              <w:pStyle w:val="Paragraphedeliste"/>
+              <w:numPr>
+                <w:ilvl w:val="0"/>
+                <w:numId w:val="9"/>
+              </w:numPr>
+              <w:rPr>
+                <w:rFonts w:ascii="Arial" w:hAnsi="Arial" w:cs="Arial"/>
+              </w:rPr>
+            </w:pPr>
+            <w:r>
+              <w:rPr>
+                <w:rFonts w:ascii="Arial" w:hAnsi="Arial" w:cs="Arial"/>
+              </w:rPr>
+              <w:t xml:space="preserve">Gérer </w:t>
+            </w:r>
+            <w:r>
+              <w:rPr>
+                <w:rFonts w:ascii="Arial" w:hAnsi="Arial" w:cs="Arial"/>
+              </w:rPr>
+              <w:t>les utilisateurs</w:t>
+            </w:r>
+          </w:p>
+          <w:p>
+            <w:pPr>
+              <w:rPr>
+                <w:rFonts w:ascii="Arial" w:hAnsi="Arial" w:cs="Arial"/>
+              </w:rPr>
+            </w:pPr>
+          </w:p>
+          <w:p>
+            <w:pPr>
+              <w:pStyle w:val="Paragraphedeliste"/>
+              <w:numPr>
+                <w:ilvl w:val="0"/>
+                <w:numId w:val="9"/>
+              </w:numPr>
+              <w:rPr>
+                <w:rFonts w:ascii="Arial" w:hAnsi="Arial" w:cs="Arial"/>
+              </w:rPr>
+            </w:pPr>
+            <w:r>
+              <w:rPr>
+                <w:rFonts w:ascii="Arial" w:hAnsi="Arial" w:cs="Arial"/>
+              </w:rPr>
+              <w:t>Gérer les articles</w:t>
+            </w:r>
+          </w:p>
+          <w:p>
+            <w:pPr>
+              <w:pStyle w:val="Paragraphedeliste"/>
+              <w:rPr>
+                <w:rFonts w:ascii="Arial" w:hAnsi="Arial" w:cs="Arial"/>
+              </w:rPr>
+            </w:pPr>
+          </w:p>
+          <w:p>
+            <w:pPr>
+              <w:pStyle w:val="Paragraphedeliste"/>
+              <w:numPr>
+                <w:ilvl w:val="0"/>
+                <w:numId w:val="9"/>
+              </w:numPr>
+              <w:rPr>
+                <w:rFonts w:ascii="Arial" w:hAnsi="Arial" w:cs="Arial"/>
+              </w:rPr>
+            </w:pPr>
+            <w:r>
+              <w:rPr>
+                <w:rFonts w:ascii="Arial" w:hAnsi="Arial" w:cs="Arial"/>
+              </w:rPr>
+              <w:t>Gérer les catégories</w:t>
+            </w:r>
+            <w:r>
+              <w:rPr>
+                <w:rFonts w:ascii="Arial" w:hAnsi="Arial" w:cs="Arial"/>
+              </w:rPr>
+              <w:t xml:space="preserve"> des articles</w:t>
+            </w:r>
+          </w:p>
+          <w:p>
+            <w:pPr>
+              <w:pStyle w:val="Paragraphedeliste"/>
+              <w:rPr>
+                <w:rFonts w:ascii="Arial" w:hAnsi="Arial" w:cs="Arial"/>
+              </w:rPr>
+            </w:pPr>
+          </w:p>
+          <w:p>
+            <w:pPr>
+              <w:pStyle w:val="Paragraphedeliste"/>
+              <w:numPr>
+                <w:ilvl w:val="0"/>
+                <w:numId w:val="9"/>
+              </w:numPr>
+              <w:rPr>
+                <w:rFonts w:ascii="Arial" w:hAnsi="Arial" w:cs="Arial"/>
+              </w:rPr>
+            </w:pPr>
+            <w:r>
+              <w:rPr>
+                <w:rFonts w:ascii="Arial" w:hAnsi="Arial" w:cs="Arial"/>
+              </w:rPr>
+              <w:t xml:space="preserve">Gérer les rubriques </w:t>
+            </w:r>
+            <w:r>
+              <w:rPr>
+                <w:rFonts w:ascii="Arial" w:hAnsi="Arial" w:cs="Arial"/>
+              </w:rPr>
+              <w:t>du forum</w:t>
+            </w:r>
+          </w:p>
         </w:tc>
         <w:tc>
           <w:tcPr>
             <w:tcW w:w="6237" w:type="dxa"/>
           </w:tcPr>
-          <w:p/>
+          <w:p>
+            <w:pPr>
+              <w:pStyle w:val="Paragraphedeliste"/>
+              <w:numPr>
+                <w:ilvl w:val="0"/>
+                <w:numId w:val="9"/>
+              </w:numPr>
+              <w:rPr>
+                <w:rFonts w:ascii="Arial" w:hAnsi="Arial" w:cs="Arial"/>
+              </w:rPr>
+            </w:pPr>
+            <w:r>
+              <w:rPr>
+                <w:rFonts w:ascii="Arial" w:hAnsi="Arial" w:cs="Arial"/>
+              </w:rPr>
+              <w:t>Supprimer des comptes</w:t>
+            </w:r>
+          </w:p>
+          <w:p>
+            <w:pPr>
+              <w:rPr>
+                <w:rFonts w:ascii="Arial" w:hAnsi="Arial" w:cs="Arial"/>
+              </w:rPr>
+            </w:pPr>
+          </w:p>
+          <w:p>
+            <w:pPr>
+              <w:pStyle w:val="Paragraphedeliste"/>
+              <w:numPr>
+                <w:ilvl w:val="0"/>
+                <w:numId w:val="9"/>
+              </w:numPr>
+              <w:rPr>
+                <w:rFonts w:ascii="Arial" w:hAnsi="Arial" w:cs="Arial"/>
+              </w:rPr>
+            </w:pPr>
+            <w:r>
+              <w:rPr>
+                <w:rFonts w:ascii="Arial" w:hAnsi="Arial" w:cs="Arial"/>
+              </w:rPr>
+              <w:t>Modifier / supprimer les articles</w:t>
+            </w:r>
+          </w:p>
+          <w:p>
+            <w:pPr>
+              <w:pStyle w:val="Paragraphedeliste"/>
+              <w:rPr>
+                <w:rFonts w:ascii="Arial" w:hAnsi="Arial" w:cs="Arial"/>
+              </w:rPr>
+            </w:pPr>
+          </w:p>
+          <w:p>
+            <w:pPr>
+              <w:pStyle w:val="Paragraphedeliste"/>
+              <w:numPr>
+                <w:ilvl w:val="0"/>
+                <w:numId w:val="9"/>
+              </w:numPr>
+              <w:rPr>
+                <w:rFonts w:ascii="Arial" w:hAnsi="Arial" w:cs="Arial"/>
+              </w:rPr>
+            </w:pPr>
+            <w:r>
+              <w:rPr>
+                <w:rFonts w:ascii="Arial" w:hAnsi="Arial" w:cs="Arial"/>
+              </w:rPr>
+              <w:t>Ajouter / modifier / supprimer des catégories</w:t>
+            </w:r>
+          </w:p>
+          <w:p>
+            <w:pPr>
+              <w:pStyle w:val="Paragraphedeliste"/>
+              <w:rPr>
+                <w:rFonts w:ascii="Arial" w:hAnsi="Arial" w:cs="Arial"/>
+              </w:rPr>
+            </w:pPr>
+          </w:p>
+          <w:p>
+            <w:pPr>
+              <w:pStyle w:val="Paragraphedeliste"/>
+              <w:numPr>
+                <w:ilvl w:val="0"/>
+                <w:numId w:val="9"/>
+              </w:numPr>
+              <w:rPr>
+                <w:rFonts w:ascii="Arial" w:hAnsi="Arial" w:cs="Arial"/>
+              </w:rPr>
+            </w:pPr>
+            <w:r>
+              <w:rPr>
+                <w:rFonts w:ascii="Arial" w:hAnsi="Arial" w:cs="Arial"/>
+              </w:rPr>
+              <w:t>Ajouter / modifier / supprimer des rubriques</w:t>
+            </w:r>
+          </w:p>
         </w:tc>
       </w:tr>
     </w:tbl>
@@ -871,6 +1346,345 @@
     </w:lvl>
   </w:abstractNum>
   <w:abstractNum w:abstractNumId="1" w15:restartNumberingAfterBreak="0">
+    <w:nsid w:val="12A913A1"/>
+    <w:multiLevelType w:val="hybridMultilevel"/>
+    <w:tmpl w:val="B5C6FA78"/>
+    <w:lvl w:ilvl="0" w:tplc="040C0001">
+      <w:start w:val="1"/>
+      <w:numFmt w:val="bullet"/>
+      <w:lvlText w:val=""/>
+      <w:lvlJc w:val="left"/>
+      <w:pPr>
+        <w:ind w:left="720" w:hanging="360"/>
+      </w:pPr>
+      <w:rPr>
+        <w:rFonts w:ascii="Symbol" w:hAnsi="Symbol" w:hint="default"/>
+      </w:rPr>
+    </w:lvl>
+    <w:lvl w:ilvl="1" w:tplc="040C0003" w:tentative="1">
+      <w:start w:val="1"/>
+      <w:numFmt w:val="bullet"/>
+      <w:lvlText w:val="o"/>
+      <w:lvlJc w:val="left"/>
+      <w:pPr>
+        <w:ind w:left="1440" w:hanging="360"/>
+      </w:pPr>
+      <w:rPr>
+        <w:rFonts w:ascii="Courier New" w:hAnsi="Courier New" w:cs="Courier New" w:hint="default"/>
+      </w:rPr>
+    </w:lvl>
+    <w:lvl w:ilvl="2" w:tplc="040C0005" w:tentative="1">
+      <w:start w:val="1"/>
+      <w:numFmt w:val="bullet"/>
+      <w:lvlText w:val=""/>
+      <w:lvlJc w:val="left"/>
+      <w:pPr>
+        <w:ind w:left="2160" w:hanging="360"/>
+      </w:pPr>
+      <w:rPr>
+        <w:rFonts w:ascii="Wingdings" w:hAnsi="Wingdings" w:hint="default"/>
+      </w:rPr>
+    </w:lvl>
+    <w:lvl w:ilvl="3" w:tplc="040C0001" w:tentative="1">
+      <w:start w:val="1"/>
+      <w:numFmt w:val="bullet"/>
+      <w:lvlText w:val=""/>
+      <w:lvlJc w:val="left"/>
+      <w:pPr>
+        <w:ind w:left="2880" w:hanging="360"/>
+      </w:pPr>
+      <w:rPr>
+        <w:rFonts w:ascii="Symbol" w:hAnsi="Symbol" w:hint="default"/>
+      </w:rPr>
+    </w:lvl>
+    <w:lvl w:ilvl="4" w:tplc="040C0003" w:tentative="1">
+      <w:start w:val="1"/>
+      <w:numFmt w:val="bullet"/>
+      <w:lvlText w:val="o"/>
+      <w:lvlJc w:val="left"/>
+      <w:pPr>
+        <w:ind w:left="3600" w:hanging="360"/>
+      </w:pPr>
+      <w:rPr>
+        <w:rFonts w:ascii="Courier New" w:hAnsi="Courier New" w:cs="Courier New" w:hint="default"/>
+      </w:rPr>
+    </w:lvl>
+    <w:lvl w:ilvl="5" w:tplc="040C0005" w:tentative="1">
+      <w:start w:val="1"/>
+      <w:numFmt w:val="bullet"/>
+      <w:lvlText w:val=""/>
+      <w:lvlJc w:val="left"/>
+      <w:pPr>
+        <w:ind w:left="4320" w:hanging="360"/>
+      </w:pPr>
+      <w:rPr>
+        <w:rFonts w:ascii="Wingdings" w:hAnsi="Wingdings" w:hint="default"/>
+      </w:rPr>
+    </w:lvl>
+    <w:lvl w:ilvl="6" w:tplc="040C0001" w:tentative="1">
+      <w:start w:val="1"/>
+      <w:numFmt w:val="bullet"/>
+      <w:lvlText w:val=""/>
+      <w:lvlJc w:val="left"/>
+      <w:pPr>
+        <w:ind w:left="5040" w:hanging="360"/>
+      </w:pPr>
+      <w:rPr>
+        <w:rFonts w:ascii="Symbol" w:hAnsi="Symbol" w:hint="default"/>
+      </w:rPr>
+    </w:lvl>
+    <w:lvl w:ilvl="7" w:tplc="040C0003" w:tentative="1">
+      <w:start w:val="1"/>
+      <w:numFmt w:val="bullet"/>
+      <w:lvlText w:val="o"/>
+      <w:lvlJc w:val="left"/>
+      <w:pPr>
+        <w:ind w:left="5760" w:hanging="360"/>
+      </w:pPr>
+      <w:rPr>
+        <w:rFonts w:ascii="Courier New" w:hAnsi="Courier New" w:cs="Courier New" w:hint="default"/>
+      </w:rPr>
+    </w:lvl>
+    <w:lvl w:ilvl="8" w:tplc="040C0005" w:tentative="1">
+      <w:start w:val="1"/>
+      <w:numFmt w:val="bullet"/>
+      <w:lvlText w:val=""/>
+      <w:lvlJc w:val="left"/>
+      <w:pPr>
+        <w:ind w:left="6480" w:hanging="360"/>
+      </w:pPr>
+      <w:rPr>
+        <w:rFonts w:ascii="Wingdings" w:hAnsi="Wingdings" w:hint="default"/>
+      </w:rPr>
+    </w:lvl>
+  </w:abstractNum>
+  <w:abstractNum w:abstractNumId="2" w15:restartNumberingAfterBreak="0">
+    <w:nsid w:val="19FC0C3D"/>
+    <w:multiLevelType w:val="hybridMultilevel"/>
+    <w:tmpl w:val="DEE0DAF2"/>
+    <w:lvl w:ilvl="0" w:tplc="040C0001">
+      <w:start w:val="1"/>
+      <w:numFmt w:val="bullet"/>
+      <w:lvlText w:val=""/>
+      <w:lvlJc w:val="left"/>
+      <w:pPr>
+        <w:ind w:left="720" w:hanging="360"/>
+      </w:pPr>
+      <w:rPr>
+        <w:rFonts w:ascii="Symbol" w:hAnsi="Symbol" w:hint="default"/>
+      </w:rPr>
+    </w:lvl>
+    <w:lvl w:ilvl="1" w:tplc="040C0003" w:tentative="1">
+      <w:start w:val="1"/>
+      <w:numFmt w:val="bullet"/>
+      <w:lvlText w:val="o"/>
+      <w:lvlJc w:val="left"/>
+      <w:pPr>
+        <w:ind w:left="1440" w:hanging="360"/>
+      </w:pPr>
+      <w:rPr>
+        <w:rFonts w:ascii="Courier New" w:hAnsi="Courier New" w:cs="Courier New" w:hint="default"/>
+      </w:rPr>
+    </w:lvl>
+    <w:lvl w:ilvl="2" w:tplc="040C0005" w:tentative="1">
+      <w:start w:val="1"/>
+      <w:numFmt w:val="bullet"/>
+      <w:lvlText w:val=""/>
+      <w:lvlJc w:val="left"/>
+      <w:pPr>
+        <w:ind w:left="2160" w:hanging="360"/>
+      </w:pPr>
+      <w:rPr>
+        <w:rFonts w:ascii="Wingdings" w:hAnsi="Wingdings" w:hint="default"/>
+      </w:rPr>
+    </w:lvl>
+    <w:lvl w:ilvl="3" w:tplc="040C0001" w:tentative="1">
+      <w:start w:val="1"/>
+      <w:numFmt w:val="bullet"/>
+      <w:lvlText w:val=""/>
+      <w:lvlJc w:val="left"/>
+      <w:pPr>
+        <w:ind w:left="2880" w:hanging="360"/>
+      </w:pPr>
+      <w:rPr>
+        <w:rFonts w:ascii="Symbol" w:hAnsi="Symbol" w:hint="default"/>
+      </w:rPr>
+    </w:lvl>
+    <w:lvl w:ilvl="4" w:tplc="040C0003" w:tentative="1">
+      <w:start w:val="1"/>
+      <w:numFmt w:val="bullet"/>
+      <w:lvlText w:val="o"/>
+      <w:lvlJc w:val="left"/>
+      <w:pPr>
+        <w:ind w:left="3600" w:hanging="360"/>
+      </w:pPr>
+      <w:rPr>
+        <w:rFonts w:ascii="Courier New" w:hAnsi="Courier New" w:cs="Courier New" w:hint="default"/>
+      </w:rPr>
+    </w:lvl>
+    <w:lvl w:ilvl="5" w:tplc="040C0005" w:tentative="1">
+      <w:start w:val="1"/>
+      <w:numFmt w:val="bullet"/>
+      <w:lvlText w:val=""/>
+      <w:lvlJc w:val="left"/>
+      <w:pPr>
+        <w:ind w:left="4320" w:hanging="360"/>
+      </w:pPr>
+      <w:rPr>
+        <w:rFonts w:ascii="Wingdings" w:hAnsi="Wingdings" w:hint="default"/>
+      </w:rPr>
+    </w:lvl>
+    <w:lvl w:ilvl="6" w:tplc="040C0001" w:tentative="1">
+      <w:start w:val="1"/>
+      <w:numFmt w:val="bullet"/>
+      <w:lvlText w:val=""/>
+      <w:lvlJc w:val="left"/>
+      <w:pPr>
+        <w:ind w:left="5040" w:hanging="360"/>
+      </w:pPr>
+      <w:rPr>
+        <w:rFonts w:ascii="Symbol" w:hAnsi="Symbol" w:hint="default"/>
+      </w:rPr>
+    </w:lvl>
+    <w:lvl w:ilvl="7" w:tplc="040C0003" w:tentative="1">
+      <w:start w:val="1"/>
+      <w:numFmt w:val="bullet"/>
+      <w:lvlText w:val="o"/>
+      <w:lvlJc w:val="left"/>
+      <w:pPr>
+        <w:ind w:left="5760" w:hanging="360"/>
+      </w:pPr>
+      <w:rPr>
+        <w:rFonts w:ascii="Courier New" w:hAnsi="Courier New" w:cs="Courier New" w:hint="default"/>
+      </w:rPr>
+    </w:lvl>
+    <w:lvl w:ilvl="8" w:tplc="040C0005" w:tentative="1">
+      <w:start w:val="1"/>
+      <w:numFmt w:val="bullet"/>
+      <w:lvlText w:val=""/>
+      <w:lvlJc w:val="left"/>
+      <w:pPr>
+        <w:ind w:left="6480" w:hanging="360"/>
+      </w:pPr>
+      <w:rPr>
+        <w:rFonts w:ascii="Wingdings" w:hAnsi="Wingdings" w:hint="default"/>
+      </w:rPr>
+    </w:lvl>
+  </w:abstractNum>
+  <w:abstractNum w:abstractNumId="3" w15:restartNumberingAfterBreak="0">
+    <w:nsid w:val="4232446A"/>
+    <w:multiLevelType w:val="hybridMultilevel"/>
+    <w:tmpl w:val="BD68EBE4"/>
+    <w:lvl w:ilvl="0" w:tplc="040C0001">
+      <w:start w:val="1"/>
+      <w:numFmt w:val="bullet"/>
+      <w:lvlText w:val=""/>
+      <w:lvlJc w:val="left"/>
+      <w:pPr>
+        <w:ind w:left="720" w:hanging="360"/>
+      </w:pPr>
+      <w:rPr>
+        <w:rFonts w:ascii="Symbol" w:hAnsi="Symbol" w:hint="default"/>
+      </w:rPr>
+    </w:lvl>
+    <w:lvl w:ilvl="1" w:tplc="040C0003" w:tentative="1">
+      <w:start w:val="1"/>
+      <w:numFmt w:val="bullet"/>
+      <w:lvlText w:val="o"/>
+      <w:lvlJc w:val="left"/>
+      <w:pPr>
+        <w:ind w:left="1440" w:hanging="360"/>
+      </w:pPr>
+      <w:rPr>
+        <w:rFonts w:ascii="Courier New" w:hAnsi="Courier New" w:cs="Courier New" w:hint="default"/>
+      </w:rPr>
+    </w:lvl>
+    <w:lvl w:ilvl="2" w:tplc="040C0005" w:tentative="1">
+      <w:start w:val="1"/>
+      <w:numFmt w:val="bullet"/>
+      <w:lvlText w:val=""/>
+      <w:lvlJc w:val="left"/>
+      <w:pPr>
+        <w:ind w:left="2160" w:hanging="360"/>
+      </w:pPr>
+      <w:rPr>
+        <w:rFonts w:ascii="Wingdings" w:hAnsi="Wingdings" w:hint="default"/>
+      </w:rPr>
+    </w:lvl>
+    <w:lvl w:ilvl="3" w:tplc="040C0001" w:tentative="1">
+      <w:start w:val="1"/>
+      <w:numFmt w:val="bullet"/>
+      <w:lvlText w:val=""/>
+      <w:lvlJc w:val="left"/>
+      <w:pPr>
+        <w:ind w:left="2880" w:hanging="360"/>
+      </w:pPr>
+      <w:rPr>
+        <w:rFonts w:ascii="Symbol" w:hAnsi="Symbol" w:hint="default"/>
+      </w:rPr>
+    </w:lvl>
+    <w:lvl w:ilvl="4" w:tplc="040C0003" w:tentative="1">
+      <w:start w:val="1"/>
+      <w:numFmt w:val="bullet"/>
+      <w:lvlText w:val="o"/>
+      <w:lvlJc w:val="left"/>
+      <w:pPr>
+        <w:ind w:left="3600" w:hanging="360"/>
+      </w:pPr>
+      <w:rPr>
+        <w:rFonts w:ascii="Courier New" w:hAnsi="Courier New" w:cs="Courier New" w:hint="default"/>
+      </w:rPr>
+    </w:lvl>
+    <w:lvl w:ilvl="5" w:tplc="040C0005" w:tentative="1">
+      <w:start w:val="1"/>
+      <w:numFmt w:val="bullet"/>
+      <w:lvlText w:val=""/>
+      <w:lvlJc w:val="left"/>
+      <w:pPr>
+        <w:ind w:left="4320" w:hanging="360"/>
+      </w:pPr>
+      <w:rPr>
+        <w:rFonts w:ascii="Wingdings" w:hAnsi="Wingdings" w:hint="default"/>
+      </w:rPr>
+    </w:lvl>
+    <w:lvl w:ilvl="6" w:tplc="040C0001" w:tentative="1">
+      <w:start w:val="1"/>
+      <w:numFmt w:val="bullet"/>
+      <w:lvlText w:val=""/>
+      <w:lvlJc w:val="left"/>
+      <w:pPr>
+        <w:ind w:left="5040" w:hanging="360"/>
+      </w:pPr>
+      <w:rPr>
+        <w:rFonts w:ascii="Symbol" w:hAnsi="Symbol" w:hint="default"/>
+      </w:rPr>
+    </w:lvl>
+    <w:lvl w:ilvl="7" w:tplc="040C0003" w:tentative="1">
+      <w:start w:val="1"/>
+      <w:numFmt w:val="bullet"/>
+      <w:lvlText w:val="o"/>
+      <w:lvlJc w:val="left"/>
+      <w:pPr>
+        <w:ind w:left="5760" w:hanging="360"/>
+      </w:pPr>
+      <w:rPr>
+        <w:rFonts w:ascii="Courier New" w:hAnsi="Courier New" w:cs="Courier New" w:hint="default"/>
+      </w:rPr>
+    </w:lvl>
+    <w:lvl w:ilvl="8" w:tplc="040C0005" w:tentative="1">
+      <w:start w:val="1"/>
+      <w:numFmt w:val="bullet"/>
+      <w:lvlText w:val=""/>
+      <w:lvlJc w:val="left"/>
+      <w:pPr>
+        <w:ind w:left="6480" w:hanging="360"/>
+      </w:pPr>
+      <w:rPr>
+        <w:rFonts w:ascii="Wingdings" w:hAnsi="Wingdings" w:hint="default"/>
+      </w:rPr>
+    </w:lvl>
+  </w:abstractNum>
+  <w:abstractNum w:abstractNumId="4" w15:restartNumberingAfterBreak="0">
     <w:nsid w:val="4246430B"/>
     <w:multiLevelType w:val="hybridMultilevel"/>
     <w:tmpl w:val="68DC371C"/>
@@ -983,7 +1797,7 @@
       </w:rPr>
     </w:lvl>
   </w:abstractNum>
-  <w:abstractNum w:abstractNumId="2" w15:restartNumberingAfterBreak="0">
+  <w:abstractNum w:abstractNumId="5" w15:restartNumberingAfterBreak="0">
     <w:nsid w:val="4AF9650C"/>
     <w:multiLevelType w:val="hybridMultilevel"/>
     <w:tmpl w:val="9624480A"/>
@@ -1096,7 +1910,7 @@
       </w:rPr>
     </w:lvl>
   </w:abstractNum>
-  <w:abstractNum w:abstractNumId="3" w15:restartNumberingAfterBreak="0">
+  <w:abstractNum w:abstractNumId="6" w15:restartNumberingAfterBreak="0">
     <w:nsid w:val="51352CE2"/>
     <w:multiLevelType w:val="hybridMultilevel"/>
     <w:tmpl w:val="40F8C85C"/>
@@ -1209,7 +2023,7 @@
       </w:rPr>
     </w:lvl>
   </w:abstractNum>
-  <w:abstractNum w:abstractNumId="4" w15:restartNumberingAfterBreak="0">
+  <w:abstractNum w:abstractNumId="7" w15:restartNumberingAfterBreak="0">
     <w:nsid w:val="615539C2"/>
     <w:multiLevelType w:val="hybridMultilevel"/>
     <w:tmpl w:val="0ADCFEB6"/>
@@ -1295,19 +2109,144 @@
       </w:pPr>
     </w:lvl>
   </w:abstractNum>
+  <w:abstractNum w:abstractNumId="8" w15:restartNumberingAfterBreak="0">
+    <w:nsid w:val="63266A51"/>
+    <w:multiLevelType w:val="hybridMultilevel"/>
+    <w:tmpl w:val="D8ACCC82"/>
+    <w:lvl w:ilvl="0" w:tplc="040C0001">
+      <w:start w:val="1"/>
+      <w:numFmt w:val="bullet"/>
+      <w:lvlText w:val=""/>
+      <w:lvlJc w:val="left"/>
+      <w:pPr>
+        <w:ind w:left="720" w:hanging="360"/>
+      </w:pPr>
+      <w:rPr>
+        <w:rFonts w:ascii="Symbol" w:hAnsi="Symbol" w:hint="default"/>
+      </w:rPr>
+    </w:lvl>
+    <w:lvl w:ilvl="1" w:tplc="040C0003" w:tentative="1">
+      <w:start w:val="1"/>
+      <w:numFmt w:val="bullet"/>
+      <w:lvlText w:val="o"/>
+      <w:lvlJc w:val="left"/>
+      <w:pPr>
+        <w:ind w:left="1440" w:hanging="360"/>
+      </w:pPr>
+      <w:rPr>
+        <w:rFonts w:ascii="Courier New" w:hAnsi="Courier New" w:cs="Courier New" w:hint="default"/>
+      </w:rPr>
+    </w:lvl>
+    <w:lvl w:ilvl="2" w:tplc="040C0005" w:tentative="1">
+      <w:start w:val="1"/>
+      <w:numFmt w:val="bullet"/>
+      <w:lvlText w:val=""/>
+      <w:lvlJc w:val="left"/>
+      <w:pPr>
+        <w:ind w:left="2160" w:hanging="360"/>
+      </w:pPr>
+      <w:rPr>
+        <w:rFonts w:ascii="Wingdings" w:hAnsi="Wingdings" w:hint="default"/>
+      </w:rPr>
+    </w:lvl>
+    <w:lvl w:ilvl="3" w:tplc="040C0001" w:tentative="1">
+      <w:start w:val="1"/>
+      <w:numFmt w:val="bullet"/>
+      <w:lvlText w:val=""/>
+      <w:lvlJc w:val="left"/>
+      <w:pPr>
+        <w:ind w:left="2880" w:hanging="360"/>
+      </w:pPr>
+      <w:rPr>
+        <w:rFonts w:ascii="Symbol" w:hAnsi="Symbol" w:hint="default"/>
+      </w:rPr>
+    </w:lvl>
+    <w:lvl w:ilvl="4" w:tplc="040C0003" w:tentative="1">
+      <w:start w:val="1"/>
+      <w:numFmt w:val="bullet"/>
+      <w:lvlText w:val="o"/>
+      <w:lvlJc w:val="left"/>
+      <w:pPr>
+        <w:ind w:left="3600" w:hanging="360"/>
+      </w:pPr>
+      <w:rPr>
+        <w:rFonts w:ascii="Courier New" w:hAnsi="Courier New" w:cs="Courier New" w:hint="default"/>
+      </w:rPr>
+    </w:lvl>
+    <w:lvl w:ilvl="5" w:tplc="040C0005" w:tentative="1">
+      <w:start w:val="1"/>
+      <w:numFmt w:val="bullet"/>
+      <w:lvlText w:val=""/>
+      <w:lvlJc w:val="left"/>
+      <w:pPr>
+        <w:ind w:left="4320" w:hanging="360"/>
+      </w:pPr>
+      <w:rPr>
+        <w:rFonts w:ascii="Wingdings" w:hAnsi="Wingdings" w:hint="default"/>
+      </w:rPr>
+    </w:lvl>
+    <w:lvl w:ilvl="6" w:tplc="040C0001" w:tentative="1">
+      <w:start w:val="1"/>
+      <w:numFmt w:val="bullet"/>
+      <w:lvlText w:val=""/>
+      <w:lvlJc w:val="left"/>
+      <w:pPr>
+        <w:ind w:left="5040" w:hanging="360"/>
+      </w:pPr>
+      <w:rPr>
+        <w:rFonts w:ascii="Symbol" w:hAnsi="Symbol" w:hint="default"/>
+      </w:rPr>
+    </w:lvl>
+    <w:lvl w:ilvl="7" w:tplc="040C0003" w:tentative="1">
+      <w:start w:val="1"/>
+      <w:numFmt w:val="bullet"/>
+      <w:lvlText w:val="o"/>
+      <w:lvlJc w:val="left"/>
+      <w:pPr>
+        <w:ind w:left="5760" w:hanging="360"/>
+      </w:pPr>
+      <w:rPr>
+        <w:rFonts w:ascii="Courier New" w:hAnsi="Courier New" w:cs="Courier New" w:hint="default"/>
+      </w:rPr>
+    </w:lvl>
+    <w:lvl w:ilvl="8" w:tplc="040C0005" w:tentative="1">
+      <w:start w:val="1"/>
+      <w:numFmt w:val="bullet"/>
+      <w:lvlText w:val=""/>
+      <w:lvlJc w:val="left"/>
+      <w:pPr>
+        <w:ind w:left="6480" w:hanging="360"/>
+      </w:pPr>
+      <w:rPr>
+        <w:rFonts w:ascii="Wingdings" w:hAnsi="Wingdings" w:hint="default"/>
+      </w:rPr>
+    </w:lvl>
+  </w:abstractNum>
   <w:num w:numId="1">
-    <w:abstractNumId w:val="2"/>
+    <w:abstractNumId w:val="5"/>
   </w:num>
   <w:num w:numId="2">
     <w:abstractNumId w:val="0"/>
   </w:num>
   <w:num w:numId="3">
+    <w:abstractNumId w:val="7"/>
+  </w:num>
+  <w:num w:numId="4">
+    <w:abstractNumId w:val="6"/>
+  </w:num>
+  <w:num w:numId="5">
     <w:abstractNumId w:val="4"/>
   </w:num>
-  <w:num w:numId="4">
+  <w:num w:numId="6">
+    <w:abstractNumId w:val="2"/>
+  </w:num>
+  <w:num w:numId="7">
+    <w:abstractNumId w:val="8"/>
+  </w:num>
+  <w:num w:numId="8">
     <w:abstractNumId w:val="3"/>
   </w:num>
-  <w:num w:numId="5">
+  <w:num w:numId="9">
     <w:abstractNumId w:val="1"/>
   </w:num>
 </w:numbering>

</xml_diff>

<commit_message>
Revert "Finalisation des User stories v2"
This reverts commit 3d55ffc1485a7b1fc344d9037bb8b982c61b5620.
</commit_message>
<xml_diff>
--- a/Fichiers TP/Personas & User stories/User stories v2.docx
+++ b/Fichiers TP/Personas & User stories/User stories v2.docx
@@ -323,7 +323,13 @@
               <w:rPr>
                 <w:rFonts w:ascii="Arial" w:hAnsi="Arial" w:cs="Arial"/>
               </w:rPr>
-              <w:t>Consulter des articles</w:t>
+              <w:t xml:space="preserve">Consulter </w:t>
+            </w:r>
+            <w:r>
+              <w:rPr>
+                <w:rFonts w:ascii="Arial" w:hAnsi="Arial" w:cs="Arial"/>
+              </w:rPr>
+              <w:t>des articles</w:t>
             </w:r>
           </w:p>
           <w:p>
@@ -479,7 +485,7 @@
               <w:rPr>
                 <w:rFonts w:ascii="Arial" w:hAnsi="Arial" w:cs="Arial"/>
               </w:rPr>
-              <w:t>Visiteur du site</w:t>
+              <w:t>User inscrit</w:t>
             </w:r>
           </w:p>
         </w:tc>
@@ -502,14 +508,16 @@
               <w:rPr>
                 <w:rFonts w:ascii="Arial" w:hAnsi="Arial" w:cs="Arial"/>
               </w:rPr>
-              <w:t>Accéder au forum</w:t>
-            </w:r>
-          </w:p>
-        </w:tc>
-        <w:tc>
-          <w:tcPr>
-            <w:tcW w:w="6237" w:type="dxa"/>
-          </w:tcPr>
+              <w:t>Commenter les articles</w:t>
+            </w:r>
+          </w:p>
+          <w:p>
+            <w:pPr>
+              <w:rPr>
+                <w:rFonts w:ascii="Arial" w:hAnsi="Arial" w:cs="Arial"/>
+              </w:rPr>
+            </w:pPr>
+          </w:p>
           <w:p>
             <w:pPr>
               <w:pStyle w:val="Paragraphedeliste"/>
@@ -525,21 +533,55 @@
               <w:rPr>
                 <w:rFonts w:ascii="Arial" w:hAnsi="Arial" w:cs="Arial"/>
               </w:rPr>
-              <w:t xml:space="preserve">Lire les échanges entre les </w:t>
-            </w:r>
-            <w:proofErr w:type="spellStart"/>
-            <w:r>
-              <w:rPr>
-                <w:rFonts w:ascii="Arial" w:hAnsi="Arial" w:cs="Arial"/>
-              </w:rPr>
-              <w:t>users</w:t>
-            </w:r>
-            <w:proofErr w:type="spellEnd"/>
-            <w:r>
-              <w:rPr>
-                <w:rFonts w:ascii="Arial" w:hAnsi="Arial" w:cs="Arial"/>
-              </w:rPr>
-              <w:t xml:space="preserve"> inscrits</w:t>
+              <w:t>Gérer mes commentaires</w:t>
+            </w:r>
+          </w:p>
+        </w:tc>
+        <w:tc>
+          <w:tcPr>
+            <w:tcW w:w="6237" w:type="dxa"/>
+          </w:tcPr>
+          <w:p>
+            <w:pPr>
+              <w:pStyle w:val="Paragraphedeliste"/>
+              <w:numPr>
+                <w:ilvl w:val="0"/>
+                <w:numId w:val="5"/>
+              </w:numPr>
+              <w:rPr>
+                <w:rFonts w:ascii="Arial" w:hAnsi="Arial" w:cs="Arial"/>
+              </w:rPr>
+            </w:pPr>
+            <w:r>
+              <w:rPr>
+                <w:rFonts w:ascii="Arial" w:hAnsi="Arial" w:cs="Arial"/>
+              </w:rPr>
+              <w:t>Réagir au contenu des articles</w:t>
+            </w:r>
+          </w:p>
+          <w:p>
+            <w:pPr>
+              <w:rPr>
+                <w:rFonts w:ascii="Arial" w:hAnsi="Arial" w:cs="Arial"/>
+              </w:rPr>
+            </w:pPr>
+          </w:p>
+          <w:p>
+            <w:pPr>
+              <w:pStyle w:val="Paragraphedeliste"/>
+              <w:numPr>
+                <w:ilvl w:val="0"/>
+                <w:numId w:val="5"/>
+              </w:numPr>
+              <w:rPr>
+                <w:rFonts w:ascii="Arial" w:hAnsi="Arial" w:cs="Arial"/>
+              </w:rPr>
+            </w:pPr>
+            <w:r>
+              <w:rPr>
+                <w:rFonts w:ascii="Arial" w:hAnsi="Arial" w:cs="Arial"/>
+              </w:rPr>
+              <w:t>Modifier ou supprimer mes commentaires</w:t>
             </w:r>
           </w:p>
         </w:tc>
@@ -560,6 +602,7 @@
                 <w:rFonts w:ascii="Arial" w:hAnsi="Arial" w:cs="Arial"/>
               </w:rPr>
             </w:pPr>
+            <w:bookmarkStart w:id="0" w:name="_GoBack"/>
             <w:r>
               <w:rPr>
                 <w:rFonts w:ascii="Arial" w:hAnsi="Arial" w:cs="Arial"/>
@@ -567,6 +610,7 @@
               <w:lastRenderedPageBreak/>
               <w:t>User inscrit</w:t>
             </w:r>
+            <w:bookmarkEnd w:id="0"/>
           </w:p>
         </w:tc>
         <w:tc>
@@ -575,71 +619,10 @@
           </w:tcPr>
           <w:p>
             <w:pPr>
-              <w:pStyle w:val="Paragraphedeliste"/>
-              <w:numPr>
-                <w:ilvl w:val="0"/>
-                <w:numId w:val="6"/>
-              </w:numPr>
-              <w:rPr>
-                <w:rFonts w:ascii="Arial" w:hAnsi="Arial" w:cs="Arial"/>
-              </w:rPr>
-            </w:pPr>
-            <w:r>
-              <w:rPr>
-                <w:rFonts w:ascii="Arial" w:hAnsi="Arial" w:cs="Arial"/>
-              </w:rPr>
-              <w:t>Commenter les articles</w:t>
-            </w:r>
-          </w:p>
-          <w:p>
-            <w:pPr>
-              <w:rPr>
-                <w:rFonts w:ascii="Arial" w:hAnsi="Arial" w:cs="Arial"/>
-              </w:rPr>
-            </w:pPr>
-          </w:p>
-          <w:p>
-            <w:pPr>
-              <w:pStyle w:val="Paragraphedeliste"/>
-              <w:numPr>
-                <w:ilvl w:val="0"/>
-                <w:numId w:val="6"/>
-              </w:numPr>
-              <w:rPr>
-                <w:rFonts w:ascii="Arial" w:hAnsi="Arial" w:cs="Arial"/>
-              </w:rPr>
-            </w:pPr>
-            <w:r>
-              <w:rPr>
-                <w:rFonts w:ascii="Arial" w:hAnsi="Arial" w:cs="Arial"/>
-              </w:rPr>
-              <w:t>Gérer mes commentaires</w:t>
-            </w:r>
-          </w:p>
-          <w:p>
-            <w:pPr>
-              <w:rPr>
-                <w:rFonts w:ascii="Arial" w:hAnsi="Arial" w:cs="Arial"/>
-              </w:rPr>
-            </w:pPr>
-          </w:p>
-          <w:p>
-            <w:pPr>
-              <w:pStyle w:val="Paragraphedeliste"/>
-              <w:numPr>
-                <w:ilvl w:val="0"/>
-                <w:numId w:val="6"/>
-              </w:numPr>
-              <w:rPr>
-                <w:rFonts w:ascii="Arial" w:hAnsi="Arial" w:cs="Arial"/>
-              </w:rPr>
-            </w:pPr>
-            <w:r>
-              <w:rPr>
-                <w:rFonts w:ascii="Arial" w:hAnsi="Arial" w:cs="Arial"/>
-              </w:rPr>
-              <w:t>Publier messages dans le forum</w:t>
-            </w:r>
+              <w:rPr>
+                <w:rFonts w:ascii="Arial" w:hAnsi="Arial" w:cs="Arial"/>
+              </w:rPr>
+            </w:pPr>
           </w:p>
         </w:tc>
         <w:tc>
@@ -648,86 +631,10 @@
           </w:tcPr>
           <w:p>
             <w:pPr>
-              <w:pStyle w:val="Paragraphedeliste"/>
-              <w:numPr>
-                <w:ilvl w:val="0"/>
-                <w:numId w:val="6"/>
-              </w:numPr>
-              <w:rPr>
-                <w:rFonts w:ascii="Arial" w:hAnsi="Arial" w:cs="Arial"/>
-              </w:rPr>
-            </w:pPr>
-            <w:r>
-              <w:rPr>
-                <w:rFonts w:ascii="Arial" w:hAnsi="Arial" w:cs="Arial"/>
-              </w:rPr>
-              <w:t>Réagir au contenu des articles</w:t>
-            </w:r>
-          </w:p>
-          <w:p>
-            <w:pPr>
-              <w:rPr>
-                <w:rFonts w:ascii="Arial" w:hAnsi="Arial" w:cs="Arial"/>
-              </w:rPr>
-            </w:pPr>
-          </w:p>
-          <w:p>
-            <w:pPr>
-              <w:pStyle w:val="Paragraphedeliste"/>
-              <w:numPr>
-                <w:ilvl w:val="0"/>
-                <w:numId w:val="6"/>
-              </w:numPr>
-              <w:rPr>
-                <w:rFonts w:ascii="Arial" w:hAnsi="Arial" w:cs="Arial"/>
-              </w:rPr>
-            </w:pPr>
-            <w:r>
-              <w:rPr>
-                <w:rFonts w:ascii="Arial" w:hAnsi="Arial" w:cs="Arial"/>
-              </w:rPr>
-              <w:t>Modifier ou supprimer mes commentaires</w:t>
-            </w:r>
-          </w:p>
-          <w:p>
-            <w:pPr>
-              <w:pStyle w:val="Paragraphedeliste"/>
-              <w:rPr>
-                <w:rFonts w:ascii="Arial" w:hAnsi="Arial" w:cs="Arial"/>
-              </w:rPr>
-            </w:pPr>
-          </w:p>
-          <w:p>
-            <w:pPr>
-              <w:pStyle w:val="Paragraphedeliste"/>
-              <w:numPr>
-                <w:ilvl w:val="0"/>
-                <w:numId w:val="6"/>
-              </w:numPr>
-              <w:rPr>
-                <w:rFonts w:ascii="Arial" w:hAnsi="Arial" w:cs="Arial"/>
-              </w:rPr>
-            </w:pPr>
-            <w:r>
-              <w:rPr>
-                <w:rFonts w:ascii="Arial" w:hAnsi="Arial" w:cs="Arial"/>
-              </w:rPr>
-              <w:t xml:space="preserve">Interagir avec d’autres </w:t>
-            </w:r>
-            <w:proofErr w:type="spellStart"/>
-            <w:r>
-              <w:rPr>
-                <w:rFonts w:ascii="Arial" w:hAnsi="Arial" w:cs="Arial"/>
-              </w:rPr>
-              <w:t>users</w:t>
-            </w:r>
-            <w:proofErr w:type="spellEnd"/>
-            <w:r>
-              <w:rPr>
-                <w:rFonts w:ascii="Arial" w:hAnsi="Arial" w:cs="Arial"/>
-              </w:rPr>
-              <w:t xml:space="preserve"> inscrits</w:t>
-            </w:r>
+              <w:rPr>
+                <w:rFonts w:ascii="Arial" w:hAnsi="Arial" w:cs="Arial"/>
+              </w:rPr>
+            </w:pPr>
           </w:p>
         </w:tc>
       </w:tr>
@@ -738,21 +645,13 @@
         <w:tc>
           <w:tcPr>
             <w:tcW w:w="2405" w:type="dxa"/>
-            <w:vAlign w:val="center"/>
-          </w:tcPr>
-          <w:p>
-            <w:pPr>
-              <w:jc w:val="center"/>
-              <w:rPr>
-                <w:rFonts w:ascii="Arial" w:hAnsi="Arial" w:cs="Arial"/>
-              </w:rPr>
-            </w:pPr>
-            <w:r>
-              <w:rPr>
-                <w:rFonts w:ascii="Arial" w:hAnsi="Arial" w:cs="Arial"/>
-              </w:rPr>
-              <w:t>Rédacteur</w:t>
-            </w:r>
+          </w:tcPr>
+          <w:p>
+            <w:pPr>
+              <w:rPr>
+                <w:rFonts w:ascii="Arial" w:hAnsi="Arial" w:cs="Arial"/>
+              </w:rPr>
+            </w:pPr>
           </w:p>
         </w:tc>
         <w:tc>
@@ -761,46 +660,10 @@
           </w:tcPr>
           <w:p>
             <w:pPr>
-              <w:pStyle w:val="Paragraphedeliste"/>
-              <w:numPr>
-                <w:ilvl w:val="0"/>
-                <w:numId w:val="7"/>
-              </w:numPr>
-              <w:rPr>
-                <w:rFonts w:ascii="Arial" w:hAnsi="Arial" w:cs="Arial"/>
-              </w:rPr>
-            </w:pPr>
-            <w:r>
-              <w:rPr>
-                <w:rFonts w:ascii="Arial" w:hAnsi="Arial" w:cs="Arial"/>
-              </w:rPr>
-              <w:t>Publier des articles</w:t>
-            </w:r>
-          </w:p>
-          <w:p>
-            <w:pPr>
-              <w:rPr>
-                <w:rFonts w:ascii="Arial" w:hAnsi="Arial" w:cs="Arial"/>
-              </w:rPr>
-            </w:pPr>
-          </w:p>
-          <w:p>
-            <w:pPr>
-              <w:pStyle w:val="Paragraphedeliste"/>
-              <w:numPr>
-                <w:ilvl w:val="0"/>
-                <w:numId w:val="7"/>
-              </w:numPr>
-              <w:rPr>
-                <w:rFonts w:ascii="Arial" w:hAnsi="Arial" w:cs="Arial"/>
-              </w:rPr>
-            </w:pPr>
-            <w:r>
-              <w:rPr>
-                <w:rFonts w:ascii="Arial" w:hAnsi="Arial" w:cs="Arial"/>
-              </w:rPr>
-              <w:t>Gérer mes articles</w:t>
-            </w:r>
+              <w:rPr>
+                <w:rFonts w:ascii="Arial" w:hAnsi="Arial" w:cs="Arial"/>
+              </w:rPr>
+            </w:pPr>
           </w:p>
         </w:tc>
         <w:tc>
@@ -809,46 +672,10 @@
           </w:tcPr>
           <w:p>
             <w:pPr>
-              <w:pStyle w:val="Paragraphedeliste"/>
-              <w:numPr>
-                <w:ilvl w:val="0"/>
-                <w:numId w:val="7"/>
-              </w:numPr>
-              <w:rPr>
-                <w:rFonts w:ascii="Arial" w:hAnsi="Arial" w:cs="Arial"/>
-              </w:rPr>
-            </w:pPr>
-            <w:r>
-              <w:rPr>
-                <w:rFonts w:ascii="Arial" w:hAnsi="Arial" w:cs="Arial"/>
-              </w:rPr>
-              <w:t>Proposer du contenu</w:t>
-            </w:r>
-          </w:p>
-          <w:p>
-            <w:pPr>
-              <w:rPr>
-                <w:rFonts w:ascii="Arial" w:hAnsi="Arial" w:cs="Arial"/>
-              </w:rPr>
-            </w:pPr>
-          </w:p>
-          <w:p>
-            <w:pPr>
-              <w:pStyle w:val="Paragraphedeliste"/>
-              <w:numPr>
-                <w:ilvl w:val="0"/>
-                <w:numId w:val="7"/>
-              </w:numPr>
-              <w:rPr>
-                <w:rFonts w:ascii="Arial" w:hAnsi="Arial" w:cs="Arial"/>
-              </w:rPr>
-            </w:pPr>
-            <w:r>
-              <w:rPr>
-                <w:rFonts w:ascii="Arial" w:hAnsi="Arial" w:cs="Arial"/>
-              </w:rPr>
-              <w:t>Modifier / supprimer mes articles</w:t>
-            </w:r>
+              <w:rPr>
+                <w:rFonts w:ascii="Arial" w:hAnsi="Arial" w:cs="Arial"/>
+              </w:rPr>
+            </w:pPr>
           </w:p>
         </w:tc>
       </w:tr>
@@ -859,21 +686,13 @@
         <w:tc>
           <w:tcPr>
             <w:tcW w:w="2405" w:type="dxa"/>
-            <w:vAlign w:val="center"/>
-          </w:tcPr>
-          <w:p>
-            <w:pPr>
-              <w:jc w:val="center"/>
-              <w:rPr>
-                <w:rFonts w:ascii="Arial" w:hAnsi="Arial" w:cs="Arial"/>
-              </w:rPr>
-            </w:pPr>
-            <w:r>
-              <w:rPr>
-                <w:rFonts w:ascii="Arial" w:hAnsi="Arial" w:cs="Arial"/>
-              </w:rPr>
-              <w:t>Modérateur</w:t>
-            </w:r>
+          </w:tcPr>
+          <w:p>
+            <w:pPr>
+              <w:rPr>
+                <w:rFonts w:ascii="Arial" w:hAnsi="Arial" w:cs="Arial"/>
+              </w:rPr>
+            </w:pPr>
           </w:p>
         </w:tc>
         <w:tc>
@@ -882,46 +701,10 @@
           </w:tcPr>
           <w:p>
             <w:pPr>
-              <w:pStyle w:val="Paragraphedeliste"/>
-              <w:numPr>
-                <w:ilvl w:val="0"/>
-                <w:numId w:val="8"/>
-              </w:numPr>
-              <w:rPr>
-                <w:rFonts w:ascii="Arial" w:hAnsi="Arial" w:cs="Arial"/>
-              </w:rPr>
-            </w:pPr>
-            <w:r>
-              <w:rPr>
-                <w:rFonts w:ascii="Arial" w:hAnsi="Arial" w:cs="Arial"/>
-              </w:rPr>
-              <w:t>Modérer les commentaires des articles</w:t>
-            </w:r>
-          </w:p>
-          <w:p>
-            <w:pPr>
-              <w:rPr>
-                <w:rFonts w:ascii="Arial" w:hAnsi="Arial" w:cs="Arial"/>
-              </w:rPr>
-            </w:pPr>
-          </w:p>
-          <w:p>
-            <w:pPr>
-              <w:pStyle w:val="Paragraphedeliste"/>
-              <w:numPr>
-                <w:ilvl w:val="0"/>
-                <w:numId w:val="8"/>
-              </w:numPr>
-              <w:rPr>
-                <w:rFonts w:ascii="Arial" w:hAnsi="Arial" w:cs="Arial"/>
-              </w:rPr>
-            </w:pPr>
-            <w:r>
-              <w:rPr>
-                <w:rFonts w:ascii="Arial" w:hAnsi="Arial" w:cs="Arial"/>
-              </w:rPr>
-              <w:t>Modérer les messages dans le forum</w:t>
-            </w:r>
+              <w:rPr>
+                <w:rFonts w:ascii="Arial" w:hAnsi="Arial" w:cs="Arial"/>
+              </w:rPr>
+            </w:pPr>
           </w:p>
         </w:tc>
         <w:tc>
@@ -930,292 +713,34 @@
           </w:tcPr>
           <w:p>
             <w:pPr>
-              <w:pStyle w:val="Paragraphedeliste"/>
-              <w:numPr>
-                <w:ilvl w:val="0"/>
-                <w:numId w:val="8"/>
-              </w:numPr>
-              <w:rPr>
-                <w:rFonts w:ascii="Arial" w:hAnsi="Arial" w:cs="Arial"/>
-              </w:rPr>
-            </w:pPr>
-            <w:r>
-              <w:rPr>
-                <w:rFonts w:ascii="Arial" w:hAnsi="Arial" w:cs="Arial"/>
-              </w:rPr>
-              <w:t>Supprimer propos indésirables</w:t>
-            </w:r>
-          </w:p>
-          <w:p>
-            <w:pPr>
-              <w:rPr>
-                <w:rFonts w:ascii="Arial" w:hAnsi="Arial" w:cs="Arial"/>
-              </w:rPr>
-            </w:pPr>
-          </w:p>
-          <w:p>
-            <w:pPr>
-              <w:pStyle w:val="Paragraphedeliste"/>
-              <w:numPr>
-                <w:ilvl w:val="0"/>
-                <w:numId w:val="8"/>
-              </w:numPr>
-              <w:rPr>
-                <w:rFonts w:ascii="Arial" w:hAnsi="Arial" w:cs="Arial"/>
-              </w:rPr>
-            </w:pPr>
-            <w:r>
-              <w:rPr>
-                <w:rFonts w:ascii="Arial" w:hAnsi="Arial" w:cs="Arial"/>
-              </w:rPr>
-              <w:t>Supprimer propos indésirables</w:t>
-            </w:r>
+              <w:rPr>
+                <w:rFonts w:ascii="Arial" w:hAnsi="Arial" w:cs="Arial"/>
+              </w:rPr>
+            </w:pPr>
           </w:p>
         </w:tc>
       </w:tr>
       <w:tr>
         <w:trPr>
-          <w:trHeight w:val="2785"/>
+          <w:trHeight w:val="1516"/>
         </w:trPr>
         <w:tc>
           <w:tcPr>
             <w:tcW w:w="2405" w:type="dxa"/>
-            <w:vAlign w:val="center"/>
-          </w:tcPr>
-          <w:p>
-            <w:pPr>
-              <w:jc w:val="center"/>
-              <w:rPr>
-                <w:rFonts w:ascii="Arial" w:hAnsi="Arial" w:cs="Arial"/>
-              </w:rPr>
-            </w:pPr>
-            <w:bookmarkStart w:id="0" w:name="_GoBack"/>
-            <w:bookmarkEnd w:id="0"/>
-            <w:r>
-              <w:rPr>
-                <w:rFonts w:ascii="Arial" w:hAnsi="Arial" w:cs="Arial"/>
-              </w:rPr>
-              <w:t>Admin</w:t>
-            </w:r>
-          </w:p>
+          </w:tcPr>
+          <w:p/>
         </w:tc>
         <w:tc>
           <w:tcPr>
             <w:tcW w:w="5245" w:type="dxa"/>
           </w:tcPr>
-          <w:p>
-            <w:pPr>
-              <w:pStyle w:val="Paragraphedeliste"/>
-              <w:numPr>
-                <w:ilvl w:val="0"/>
-                <w:numId w:val="9"/>
-              </w:numPr>
-              <w:rPr>
-                <w:rFonts w:ascii="Arial" w:hAnsi="Arial" w:cs="Arial"/>
-              </w:rPr>
-            </w:pPr>
-            <w:r>
-              <w:rPr>
-                <w:rFonts w:ascii="Arial" w:hAnsi="Arial" w:cs="Arial"/>
-              </w:rPr>
-              <w:t xml:space="preserve">Gérer </w:t>
-            </w:r>
-            <w:r>
-              <w:rPr>
-                <w:rFonts w:ascii="Arial" w:hAnsi="Arial" w:cs="Arial"/>
-              </w:rPr>
-              <w:t>les utilisateurs</w:t>
-            </w:r>
-          </w:p>
-          <w:p>
-            <w:pPr>
-              <w:rPr>
-                <w:rFonts w:ascii="Arial" w:hAnsi="Arial" w:cs="Arial"/>
-              </w:rPr>
-            </w:pPr>
-          </w:p>
-          <w:p>
-            <w:pPr>
-              <w:pStyle w:val="Paragraphedeliste"/>
-              <w:numPr>
-                <w:ilvl w:val="0"/>
-                <w:numId w:val="9"/>
-              </w:numPr>
-              <w:rPr>
-                <w:rFonts w:ascii="Arial" w:hAnsi="Arial" w:cs="Arial"/>
-              </w:rPr>
-            </w:pPr>
-            <w:r>
-              <w:rPr>
-                <w:rFonts w:ascii="Arial" w:hAnsi="Arial" w:cs="Arial"/>
-              </w:rPr>
-              <w:t>Gérer les articles</w:t>
-            </w:r>
-          </w:p>
-          <w:p>
-            <w:pPr>
-              <w:pStyle w:val="Paragraphedeliste"/>
-              <w:rPr>
-                <w:rFonts w:ascii="Arial" w:hAnsi="Arial" w:cs="Arial"/>
-              </w:rPr>
-            </w:pPr>
-          </w:p>
-          <w:p>
-            <w:pPr>
-              <w:pStyle w:val="Paragraphedeliste"/>
-              <w:numPr>
-                <w:ilvl w:val="0"/>
-                <w:numId w:val="9"/>
-              </w:numPr>
-              <w:rPr>
-                <w:rFonts w:ascii="Arial" w:hAnsi="Arial" w:cs="Arial"/>
-              </w:rPr>
-            </w:pPr>
-            <w:r>
-              <w:rPr>
-                <w:rFonts w:ascii="Arial" w:hAnsi="Arial" w:cs="Arial"/>
-              </w:rPr>
-              <w:t>Gérer les catégories</w:t>
-            </w:r>
-            <w:r>
-              <w:rPr>
-                <w:rFonts w:ascii="Arial" w:hAnsi="Arial" w:cs="Arial"/>
-              </w:rPr>
-              <w:t xml:space="preserve"> des articles</w:t>
-            </w:r>
-          </w:p>
-          <w:p>
-            <w:pPr>
-              <w:pStyle w:val="Paragraphedeliste"/>
-              <w:rPr>
-                <w:rFonts w:ascii="Arial" w:hAnsi="Arial" w:cs="Arial"/>
-              </w:rPr>
-            </w:pPr>
-          </w:p>
-          <w:p>
-            <w:pPr>
-              <w:pStyle w:val="Paragraphedeliste"/>
-              <w:numPr>
-                <w:ilvl w:val="0"/>
-                <w:numId w:val="9"/>
-              </w:numPr>
-              <w:rPr>
-                <w:rFonts w:ascii="Arial" w:hAnsi="Arial" w:cs="Arial"/>
-              </w:rPr>
-            </w:pPr>
-            <w:r>
-              <w:rPr>
-                <w:rFonts w:ascii="Arial" w:hAnsi="Arial" w:cs="Arial"/>
-              </w:rPr>
-              <w:t xml:space="preserve">Gérer les rubriques </w:t>
-            </w:r>
-            <w:r>
-              <w:rPr>
-                <w:rFonts w:ascii="Arial" w:hAnsi="Arial" w:cs="Arial"/>
-              </w:rPr>
-              <w:t>du forum</w:t>
-            </w:r>
-          </w:p>
+          <w:p/>
         </w:tc>
         <w:tc>
           <w:tcPr>
             <w:tcW w:w="6237" w:type="dxa"/>
           </w:tcPr>
-          <w:p>
-            <w:pPr>
-              <w:pStyle w:val="Paragraphedeliste"/>
-              <w:numPr>
-                <w:ilvl w:val="0"/>
-                <w:numId w:val="9"/>
-              </w:numPr>
-              <w:rPr>
-                <w:rFonts w:ascii="Arial" w:hAnsi="Arial" w:cs="Arial"/>
-              </w:rPr>
-            </w:pPr>
-            <w:r>
-              <w:rPr>
-                <w:rFonts w:ascii="Arial" w:hAnsi="Arial" w:cs="Arial"/>
-              </w:rPr>
-              <w:t>Supprimer des comptes</w:t>
-            </w:r>
-          </w:p>
-          <w:p>
-            <w:pPr>
-              <w:rPr>
-                <w:rFonts w:ascii="Arial" w:hAnsi="Arial" w:cs="Arial"/>
-              </w:rPr>
-            </w:pPr>
-          </w:p>
-          <w:p>
-            <w:pPr>
-              <w:pStyle w:val="Paragraphedeliste"/>
-              <w:numPr>
-                <w:ilvl w:val="0"/>
-                <w:numId w:val="9"/>
-              </w:numPr>
-              <w:rPr>
-                <w:rFonts w:ascii="Arial" w:hAnsi="Arial" w:cs="Arial"/>
-              </w:rPr>
-            </w:pPr>
-            <w:r>
-              <w:rPr>
-                <w:rFonts w:ascii="Arial" w:hAnsi="Arial" w:cs="Arial"/>
-              </w:rPr>
-              <w:t>Modifier / supprimer les articles</w:t>
-            </w:r>
-          </w:p>
-          <w:p>
-            <w:pPr>
-              <w:pStyle w:val="Paragraphedeliste"/>
-              <w:rPr>
-                <w:rFonts w:ascii="Arial" w:hAnsi="Arial" w:cs="Arial"/>
-              </w:rPr>
-            </w:pPr>
-          </w:p>
-          <w:p>
-            <w:pPr>
-              <w:pStyle w:val="Paragraphedeliste"/>
-              <w:numPr>
-                <w:ilvl w:val="0"/>
-                <w:numId w:val="9"/>
-              </w:numPr>
-              <w:rPr>
-                <w:rFonts w:ascii="Arial" w:hAnsi="Arial" w:cs="Arial"/>
-              </w:rPr>
-            </w:pPr>
-            <w:r>
-              <w:rPr>
-                <w:rFonts w:ascii="Arial" w:hAnsi="Arial" w:cs="Arial"/>
-              </w:rPr>
-              <w:t>Ajouter / modifier / supprimer des catégories</w:t>
-            </w:r>
-          </w:p>
-          <w:p>
-            <w:pPr>
-              <w:pStyle w:val="Paragraphedeliste"/>
-              <w:rPr>
-                <w:rFonts w:ascii="Arial" w:hAnsi="Arial" w:cs="Arial"/>
-              </w:rPr>
-            </w:pPr>
-          </w:p>
-          <w:p>
-            <w:pPr>
-              <w:pStyle w:val="Paragraphedeliste"/>
-              <w:numPr>
-                <w:ilvl w:val="0"/>
-                <w:numId w:val="9"/>
-              </w:numPr>
-              <w:rPr>
-                <w:rFonts w:ascii="Arial" w:hAnsi="Arial" w:cs="Arial"/>
-              </w:rPr>
-            </w:pPr>
-            <w:r>
-              <w:rPr>
-                <w:rFonts w:ascii="Arial" w:hAnsi="Arial" w:cs="Arial"/>
-              </w:rPr>
-              <w:t>Ajouter / modifier / supprimer des rubriques</w:t>
-            </w:r>
-          </w:p>
+          <w:p/>
         </w:tc>
       </w:tr>
     </w:tbl>
@@ -1346,345 +871,6 @@
     </w:lvl>
   </w:abstractNum>
   <w:abstractNum w:abstractNumId="1" w15:restartNumberingAfterBreak="0">
-    <w:nsid w:val="12A913A1"/>
-    <w:multiLevelType w:val="hybridMultilevel"/>
-    <w:tmpl w:val="B5C6FA78"/>
-    <w:lvl w:ilvl="0" w:tplc="040C0001">
-      <w:start w:val="1"/>
-      <w:numFmt w:val="bullet"/>
-      <w:lvlText w:val=""/>
-      <w:lvlJc w:val="left"/>
-      <w:pPr>
-        <w:ind w:left="720" w:hanging="360"/>
-      </w:pPr>
-      <w:rPr>
-        <w:rFonts w:ascii="Symbol" w:hAnsi="Symbol" w:hint="default"/>
-      </w:rPr>
-    </w:lvl>
-    <w:lvl w:ilvl="1" w:tplc="040C0003" w:tentative="1">
-      <w:start w:val="1"/>
-      <w:numFmt w:val="bullet"/>
-      <w:lvlText w:val="o"/>
-      <w:lvlJc w:val="left"/>
-      <w:pPr>
-        <w:ind w:left="1440" w:hanging="360"/>
-      </w:pPr>
-      <w:rPr>
-        <w:rFonts w:ascii="Courier New" w:hAnsi="Courier New" w:cs="Courier New" w:hint="default"/>
-      </w:rPr>
-    </w:lvl>
-    <w:lvl w:ilvl="2" w:tplc="040C0005" w:tentative="1">
-      <w:start w:val="1"/>
-      <w:numFmt w:val="bullet"/>
-      <w:lvlText w:val=""/>
-      <w:lvlJc w:val="left"/>
-      <w:pPr>
-        <w:ind w:left="2160" w:hanging="360"/>
-      </w:pPr>
-      <w:rPr>
-        <w:rFonts w:ascii="Wingdings" w:hAnsi="Wingdings" w:hint="default"/>
-      </w:rPr>
-    </w:lvl>
-    <w:lvl w:ilvl="3" w:tplc="040C0001" w:tentative="1">
-      <w:start w:val="1"/>
-      <w:numFmt w:val="bullet"/>
-      <w:lvlText w:val=""/>
-      <w:lvlJc w:val="left"/>
-      <w:pPr>
-        <w:ind w:left="2880" w:hanging="360"/>
-      </w:pPr>
-      <w:rPr>
-        <w:rFonts w:ascii="Symbol" w:hAnsi="Symbol" w:hint="default"/>
-      </w:rPr>
-    </w:lvl>
-    <w:lvl w:ilvl="4" w:tplc="040C0003" w:tentative="1">
-      <w:start w:val="1"/>
-      <w:numFmt w:val="bullet"/>
-      <w:lvlText w:val="o"/>
-      <w:lvlJc w:val="left"/>
-      <w:pPr>
-        <w:ind w:left="3600" w:hanging="360"/>
-      </w:pPr>
-      <w:rPr>
-        <w:rFonts w:ascii="Courier New" w:hAnsi="Courier New" w:cs="Courier New" w:hint="default"/>
-      </w:rPr>
-    </w:lvl>
-    <w:lvl w:ilvl="5" w:tplc="040C0005" w:tentative="1">
-      <w:start w:val="1"/>
-      <w:numFmt w:val="bullet"/>
-      <w:lvlText w:val=""/>
-      <w:lvlJc w:val="left"/>
-      <w:pPr>
-        <w:ind w:left="4320" w:hanging="360"/>
-      </w:pPr>
-      <w:rPr>
-        <w:rFonts w:ascii="Wingdings" w:hAnsi="Wingdings" w:hint="default"/>
-      </w:rPr>
-    </w:lvl>
-    <w:lvl w:ilvl="6" w:tplc="040C0001" w:tentative="1">
-      <w:start w:val="1"/>
-      <w:numFmt w:val="bullet"/>
-      <w:lvlText w:val=""/>
-      <w:lvlJc w:val="left"/>
-      <w:pPr>
-        <w:ind w:left="5040" w:hanging="360"/>
-      </w:pPr>
-      <w:rPr>
-        <w:rFonts w:ascii="Symbol" w:hAnsi="Symbol" w:hint="default"/>
-      </w:rPr>
-    </w:lvl>
-    <w:lvl w:ilvl="7" w:tplc="040C0003" w:tentative="1">
-      <w:start w:val="1"/>
-      <w:numFmt w:val="bullet"/>
-      <w:lvlText w:val="o"/>
-      <w:lvlJc w:val="left"/>
-      <w:pPr>
-        <w:ind w:left="5760" w:hanging="360"/>
-      </w:pPr>
-      <w:rPr>
-        <w:rFonts w:ascii="Courier New" w:hAnsi="Courier New" w:cs="Courier New" w:hint="default"/>
-      </w:rPr>
-    </w:lvl>
-    <w:lvl w:ilvl="8" w:tplc="040C0005" w:tentative="1">
-      <w:start w:val="1"/>
-      <w:numFmt w:val="bullet"/>
-      <w:lvlText w:val=""/>
-      <w:lvlJc w:val="left"/>
-      <w:pPr>
-        <w:ind w:left="6480" w:hanging="360"/>
-      </w:pPr>
-      <w:rPr>
-        <w:rFonts w:ascii="Wingdings" w:hAnsi="Wingdings" w:hint="default"/>
-      </w:rPr>
-    </w:lvl>
-  </w:abstractNum>
-  <w:abstractNum w:abstractNumId="2" w15:restartNumberingAfterBreak="0">
-    <w:nsid w:val="19FC0C3D"/>
-    <w:multiLevelType w:val="hybridMultilevel"/>
-    <w:tmpl w:val="DEE0DAF2"/>
-    <w:lvl w:ilvl="0" w:tplc="040C0001">
-      <w:start w:val="1"/>
-      <w:numFmt w:val="bullet"/>
-      <w:lvlText w:val=""/>
-      <w:lvlJc w:val="left"/>
-      <w:pPr>
-        <w:ind w:left="720" w:hanging="360"/>
-      </w:pPr>
-      <w:rPr>
-        <w:rFonts w:ascii="Symbol" w:hAnsi="Symbol" w:hint="default"/>
-      </w:rPr>
-    </w:lvl>
-    <w:lvl w:ilvl="1" w:tplc="040C0003" w:tentative="1">
-      <w:start w:val="1"/>
-      <w:numFmt w:val="bullet"/>
-      <w:lvlText w:val="o"/>
-      <w:lvlJc w:val="left"/>
-      <w:pPr>
-        <w:ind w:left="1440" w:hanging="360"/>
-      </w:pPr>
-      <w:rPr>
-        <w:rFonts w:ascii="Courier New" w:hAnsi="Courier New" w:cs="Courier New" w:hint="default"/>
-      </w:rPr>
-    </w:lvl>
-    <w:lvl w:ilvl="2" w:tplc="040C0005" w:tentative="1">
-      <w:start w:val="1"/>
-      <w:numFmt w:val="bullet"/>
-      <w:lvlText w:val=""/>
-      <w:lvlJc w:val="left"/>
-      <w:pPr>
-        <w:ind w:left="2160" w:hanging="360"/>
-      </w:pPr>
-      <w:rPr>
-        <w:rFonts w:ascii="Wingdings" w:hAnsi="Wingdings" w:hint="default"/>
-      </w:rPr>
-    </w:lvl>
-    <w:lvl w:ilvl="3" w:tplc="040C0001" w:tentative="1">
-      <w:start w:val="1"/>
-      <w:numFmt w:val="bullet"/>
-      <w:lvlText w:val=""/>
-      <w:lvlJc w:val="left"/>
-      <w:pPr>
-        <w:ind w:left="2880" w:hanging="360"/>
-      </w:pPr>
-      <w:rPr>
-        <w:rFonts w:ascii="Symbol" w:hAnsi="Symbol" w:hint="default"/>
-      </w:rPr>
-    </w:lvl>
-    <w:lvl w:ilvl="4" w:tplc="040C0003" w:tentative="1">
-      <w:start w:val="1"/>
-      <w:numFmt w:val="bullet"/>
-      <w:lvlText w:val="o"/>
-      <w:lvlJc w:val="left"/>
-      <w:pPr>
-        <w:ind w:left="3600" w:hanging="360"/>
-      </w:pPr>
-      <w:rPr>
-        <w:rFonts w:ascii="Courier New" w:hAnsi="Courier New" w:cs="Courier New" w:hint="default"/>
-      </w:rPr>
-    </w:lvl>
-    <w:lvl w:ilvl="5" w:tplc="040C0005" w:tentative="1">
-      <w:start w:val="1"/>
-      <w:numFmt w:val="bullet"/>
-      <w:lvlText w:val=""/>
-      <w:lvlJc w:val="left"/>
-      <w:pPr>
-        <w:ind w:left="4320" w:hanging="360"/>
-      </w:pPr>
-      <w:rPr>
-        <w:rFonts w:ascii="Wingdings" w:hAnsi="Wingdings" w:hint="default"/>
-      </w:rPr>
-    </w:lvl>
-    <w:lvl w:ilvl="6" w:tplc="040C0001" w:tentative="1">
-      <w:start w:val="1"/>
-      <w:numFmt w:val="bullet"/>
-      <w:lvlText w:val=""/>
-      <w:lvlJc w:val="left"/>
-      <w:pPr>
-        <w:ind w:left="5040" w:hanging="360"/>
-      </w:pPr>
-      <w:rPr>
-        <w:rFonts w:ascii="Symbol" w:hAnsi="Symbol" w:hint="default"/>
-      </w:rPr>
-    </w:lvl>
-    <w:lvl w:ilvl="7" w:tplc="040C0003" w:tentative="1">
-      <w:start w:val="1"/>
-      <w:numFmt w:val="bullet"/>
-      <w:lvlText w:val="o"/>
-      <w:lvlJc w:val="left"/>
-      <w:pPr>
-        <w:ind w:left="5760" w:hanging="360"/>
-      </w:pPr>
-      <w:rPr>
-        <w:rFonts w:ascii="Courier New" w:hAnsi="Courier New" w:cs="Courier New" w:hint="default"/>
-      </w:rPr>
-    </w:lvl>
-    <w:lvl w:ilvl="8" w:tplc="040C0005" w:tentative="1">
-      <w:start w:val="1"/>
-      <w:numFmt w:val="bullet"/>
-      <w:lvlText w:val=""/>
-      <w:lvlJc w:val="left"/>
-      <w:pPr>
-        <w:ind w:left="6480" w:hanging="360"/>
-      </w:pPr>
-      <w:rPr>
-        <w:rFonts w:ascii="Wingdings" w:hAnsi="Wingdings" w:hint="default"/>
-      </w:rPr>
-    </w:lvl>
-  </w:abstractNum>
-  <w:abstractNum w:abstractNumId="3" w15:restartNumberingAfterBreak="0">
-    <w:nsid w:val="4232446A"/>
-    <w:multiLevelType w:val="hybridMultilevel"/>
-    <w:tmpl w:val="BD68EBE4"/>
-    <w:lvl w:ilvl="0" w:tplc="040C0001">
-      <w:start w:val="1"/>
-      <w:numFmt w:val="bullet"/>
-      <w:lvlText w:val=""/>
-      <w:lvlJc w:val="left"/>
-      <w:pPr>
-        <w:ind w:left="720" w:hanging="360"/>
-      </w:pPr>
-      <w:rPr>
-        <w:rFonts w:ascii="Symbol" w:hAnsi="Symbol" w:hint="default"/>
-      </w:rPr>
-    </w:lvl>
-    <w:lvl w:ilvl="1" w:tplc="040C0003" w:tentative="1">
-      <w:start w:val="1"/>
-      <w:numFmt w:val="bullet"/>
-      <w:lvlText w:val="o"/>
-      <w:lvlJc w:val="left"/>
-      <w:pPr>
-        <w:ind w:left="1440" w:hanging="360"/>
-      </w:pPr>
-      <w:rPr>
-        <w:rFonts w:ascii="Courier New" w:hAnsi="Courier New" w:cs="Courier New" w:hint="default"/>
-      </w:rPr>
-    </w:lvl>
-    <w:lvl w:ilvl="2" w:tplc="040C0005" w:tentative="1">
-      <w:start w:val="1"/>
-      <w:numFmt w:val="bullet"/>
-      <w:lvlText w:val=""/>
-      <w:lvlJc w:val="left"/>
-      <w:pPr>
-        <w:ind w:left="2160" w:hanging="360"/>
-      </w:pPr>
-      <w:rPr>
-        <w:rFonts w:ascii="Wingdings" w:hAnsi="Wingdings" w:hint="default"/>
-      </w:rPr>
-    </w:lvl>
-    <w:lvl w:ilvl="3" w:tplc="040C0001" w:tentative="1">
-      <w:start w:val="1"/>
-      <w:numFmt w:val="bullet"/>
-      <w:lvlText w:val=""/>
-      <w:lvlJc w:val="left"/>
-      <w:pPr>
-        <w:ind w:left="2880" w:hanging="360"/>
-      </w:pPr>
-      <w:rPr>
-        <w:rFonts w:ascii="Symbol" w:hAnsi="Symbol" w:hint="default"/>
-      </w:rPr>
-    </w:lvl>
-    <w:lvl w:ilvl="4" w:tplc="040C0003" w:tentative="1">
-      <w:start w:val="1"/>
-      <w:numFmt w:val="bullet"/>
-      <w:lvlText w:val="o"/>
-      <w:lvlJc w:val="left"/>
-      <w:pPr>
-        <w:ind w:left="3600" w:hanging="360"/>
-      </w:pPr>
-      <w:rPr>
-        <w:rFonts w:ascii="Courier New" w:hAnsi="Courier New" w:cs="Courier New" w:hint="default"/>
-      </w:rPr>
-    </w:lvl>
-    <w:lvl w:ilvl="5" w:tplc="040C0005" w:tentative="1">
-      <w:start w:val="1"/>
-      <w:numFmt w:val="bullet"/>
-      <w:lvlText w:val=""/>
-      <w:lvlJc w:val="left"/>
-      <w:pPr>
-        <w:ind w:left="4320" w:hanging="360"/>
-      </w:pPr>
-      <w:rPr>
-        <w:rFonts w:ascii="Wingdings" w:hAnsi="Wingdings" w:hint="default"/>
-      </w:rPr>
-    </w:lvl>
-    <w:lvl w:ilvl="6" w:tplc="040C0001" w:tentative="1">
-      <w:start w:val="1"/>
-      <w:numFmt w:val="bullet"/>
-      <w:lvlText w:val=""/>
-      <w:lvlJc w:val="left"/>
-      <w:pPr>
-        <w:ind w:left="5040" w:hanging="360"/>
-      </w:pPr>
-      <w:rPr>
-        <w:rFonts w:ascii="Symbol" w:hAnsi="Symbol" w:hint="default"/>
-      </w:rPr>
-    </w:lvl>
-    <w:lvl w:ilvl="7" w:tplc="040C0003" w:tentative="1">
-      <w:start w:val="1"/>
-      <w:numFmt w:val="bullet"/>
-      <w:lvlText w:val="o"/>
-      <w:lvlJc w:val="left"/>
-      <w:pPr>
-        <w:ind w:left="5760" w:hanging="360"/>
-      </w:pPr>
-      <w:rPr>
-        <w:rFonts w:ascii="Courier New" w:hAnsi="Courier New" w:cs="Courier New" w:hint="default"/>
-      </w:rPr>
-    </w:lvl>
-    <w:lvl w:ilvl="8" w:tplc="040C0005" w:tentative="1">
-      <w:start w:val="1"/>
-      <w:numFmt w:val="bullet"/>
-      <w:lvlText w:val=""/>
-      <w:lvlJc w:val="left"/>
-      <w:pPr>
-        <w:ind w:left="6480" w:hanging="360"/>
-      </w:pPr>
-      <w:rPr>
-        <w:rFonts w:ascii="Wingdings" w:hAnsi="Wingdings" w:hint="default"/>
-      </w:rPr>
-    </w:lvl>
-  </w:abstractNum>
-  <w:abstractNum w:abstractNumId="4" w15:restartNumberingAfterBreak="0">
     <w:nsid w:val="4246430B"/>
     <w:multiLevelType w:val="hybridMultilevel"/>
     <w:tmpl w:val="68DC371C"/>
@@ -1797,7 +983,7 @@
       </w:rPr>
     </w:lvl>
   </w:abstractNum>
-  <w:abstractNum w:abstractNumId="5" w15:restartNumberingAfterBreak="0">
+  <w:abstractNum w:abstractNumId="2" w15:restartNumberingAfterBreak="0">
     <w:nsid w:val="4AF9650C"/>
     <w:multiLevelType w:val="hybridMultilevel"/>
     <w:tmpl w:val="9624480A"/>
@@ -1910,7 +1096,7 @@
       </w:rPr>
     </w:lvl>
   </w:abstractNum>
-  <w:abstractNum w:abstractNumId="6" w15:restartNumberingAfterBreak="0">
+  <w:abstractNum w:abstractNumId="3" w15:restartNumberingAfterBreak="0">
     <w:nsid w:val="51352CE2"/>
     <w:multiLevelType w:val="hybridMultilevel"/>
     <w:tmpl w:val="40F8C85C"/>
@@ -2023,7 +1209,7 @@
       </w:rPr>
     </w:lvl>
   </w:abstractNum>
-  <w:abstractNum w:abstractNumId="7" w15:restartNumberingAfterBreak="0">
+  <w:abstractNum w:abstractNumId="4" w15:restartNumberingAfterBreak="0">
     <w:nsid w:val="615539C2"/>
     <w:multiLevelType w:val="hybridMultilevel"/>
     <w:tmpl w:val="0ADCFEB6"/>
@@ -2109,144 +1295,19 @@
       </w:pPr>
     </w:lvl>
   </w:abstractNum>
-  <w:abstractNum w:abstractNumId="8" w15:restartNumberingAfterBreak="0">
-    <w:nsid w:val="63266A51"/>
-    <w:multiLevelType w:val="hybridMultilevel"/>
-    <w:tmpl w:val="D8ACCC82"/>
-    <w:lvl w:ilvl="0" w:tplc="040C0001">
-      <w:start w:val="1"/>
-      <w:numFmt w:val="bullet"/>
-      <w:lvlText w:val=""/>
-      <w:lvlJc w:val="left"/>
-      <w:pPr>
-        <w:ind w:left="720" w:hanging="360"/>
-      </w:pPr>
-      <w:rPr>
-        <w:rFonts w:ascii="Symbol" w:hAnsi="Symbol" w:hint="default"/>
-      </w:rPr>
-    </w:lvl>
-    <w:lvl w:ilvl="1" w:tplc="040C0003" w:tentative="1">
-      <w:start w:val="1"/>
-      <w:numFmt w:val="bullet"/>
-      <w:lvlText w:val="o"/>
-      <w:lvlJc w:val="left"/>
-      <w:pPr>
-        <w:ind w:left="1440" w:hanging="360"/>
-      </w:pPr>
-      <w:rPr>
-        <w:rFonts w:ascii="Courier New" w:hAnsi="Courier New" w:cs="Courier New" w:hint="default"/>
-      </w:rPr>
-    </w:lvl>
-    <w:lvl w:ilvl="2" w:tplc="040C0005" w:tentative="1">
-      <w:start w:val="1"/>
-      <w:numFmt w:val="bullet"/>
-      <w:lvlText w:val=""/>
-      <w:lvlJc w:val="left"/>
-      <w:pPr>
-        <w:ind w:left="2160" w:hanging="360"/>
-      </w:pPr>
-      <w:rPr>
-        <w:rFonts w:ascii="Wingdings" w:hAnsi="Wingdings" w:hint="default"/>
-      </w:rPr>
-    </w:lvl>
-    <w:lvl w:ilvl="3" w:tplc="040C0001" w:tentative="1">
-      <w:start w:val="1"/>
-      <w:numFmt w:val="bullet"/>
-      <w:lvlText w:val=""/>
-      <w:lvlJc w:val="left"/>
-      <w:pPr>
-        <w:ind w:left="2880" w:hanging="360"/>
-      </w:pPr>
-      <w:rPr>
-        <w:rFonts w:ascii="Symbol" w:hAnsi="Symbol" w:hint="default"/>
-      </w:rPr>
-    </w:lvl>
-    <w:lvl w:ilvl="4" w:tplc="040C0003" w:tentative="1">
-      <w:start w:val="1"/>
-      <w:numFmt w:val="bullet"/>
-      <w:lvlText w:val="o"/>
-      <w:lvlJc w:val="left"/>
-      <w:pPr>
-        <w:ind w:left="3600" w:hanging="360"/>
-      </w:pPr>
-      <w:rPr>
-        <w:rFonts w:ascii="Courier New" w:hAnsi="Courier New" w:cs="Courier New" w:hint="default"/>
-      </w:rPr>
-    </w:lvl>
-    <w:lvl w:ilvl="5" w:tplc="040C0005" w:tentative="1">
-      <w:start w:val="1"/>
-      <w:numFmt w:val="bullet"/>
-      <w:lvlText w:val=""/>
-      <w:lvlJc w:val="left"/>
-      <w:pPr>
-        <w:ind w:left="4320" w:hanging="360"/>
-      </w:pPr>
-      <w:rPr>
-        <w:rFonts w:ascii="Wingdings" w:hAnsi="Wingdings" w:hint="default"/>
-      </w:rPr>
-    </w:lvl>
-    <w:lvl w:ilvl="6" w:tplc="040C0001" w:tentative="1">
-      <w:start w:val="1"/>
-      <w:numFmt w:val="bullet"/>
-      <w:lvlText w:val=""/>
-      <w:lvlJc w:val="left"/>
-      <w:pPr>
-        <w:ind w:left="5040" w:hanging="360"/>
-      </w:pPr>
-      <w:rPr>
-        <w:rFonts w:ascii="Symbol" w:hAnsi="Symbol" w:hint="default"/>
-      </w:rPr>
-    </w:lvl>
-    <w:lvl w:ilvl="7" w:tplc="040C0003" w:tentative="1">
-      <w:start w:val="1"/>
-      <w:numFmt w:val="bullet"/>
-      <w:lvlText w:val="o"/>
-      <w:lvlJc w:val="left"/>
-      <w:pPr>
-        <w:ind w:left="5760" w:hanging="360"/>
-      </w:pPr>
-      <w:rPr>
-        <w:rFonts w:ascii="Courier New" w:hAnsi="Courier New" w:cs="Courier New" w:hint="default"/>
-      </w:rPr>
-    </w:lvl>
-    <w:lvl w:ilvl="8" w:tplc="040C0005" w:tentative="1">
-      <w:start w:val="1"/>
-      <w:numFmt w:val="bullet"/>
-      <w:lvlText w:val=""/>
-      <w:lvlJc w:val="left"/>
-      <w:pPr>
-        <w:ind w:left="6480" w:hanging="360"/>
-      </w:pPr>
-      <w:rPr>
-        <w:rFonts w:ascii="Wingdings" w:hAnsi="Wingdings" w:hint="default"/>
-      </w:rPr>
-    </w:lvl>
-  </w:abstractNum>
   <w:num w:numId="1">
-    <w:abstractNumId w:val="5"/>
+    <w:abstractNumId w:val="2"/>
   </w:num>
   <w:num w:numId="2">
     <w:abstractNumId w:val="0"/>
   </w:num>
   <w:num w:numId="3">
-    <w:abstractNumId w:val="7"/>
+    <w:abstractNumId w:val="4"/>
   </w:num>
   <w:num w:numId="4">
-    <w:abstractNumId w:val="6"/>
+    <w:abstractNumId w:val="3"/>
   </w:num>
   <w:num w:numId="5">
-    <w:abstractNumId w:val="4"/>
-  </w:num>
-  <w:num w:numId="6">
-    <w:abstractNumId w:val="2"/>
-  </w:num>
-  <w:num w:numId="7">
-    <w:abstractNumId w:val="8"/>
-  </w:num>
-  <w:num w:numId="8">
-    <w:abstractNumId w:val="3"/>
-  </w:num>
-  <w:num w:numId="9">
     <w:abstractNumId w:val="1"/>
   </w:num>
 </w:numbering>

</xml_diff>